<commit_message>
Updates fodler strcuture and process log
</commit_message>
<xml_diff>
--- a/Documentation/Relational Databases process log.docx
+++ b/Documentation/Relational Databases process log.docx
@@ -20,9 +20,10 @@
             <w:tcW w:w="10790" w:type="dxa"/>
             <w:vAlign w:val="center"/>
           </w:tcPr>
+          <w:bookmarkStart w:id="0" w:name="_Toc54016973"/>
           <w:p>
             <w:pPr>
-              <w:pStyle w:val="Heading3"/>
+              <w:pStyle w:val="Kop3"/>
               <w:shd w:val="clear" w:color="auto" w:fill="FFFFFF"/>
               <w:spacing w:before="90" w:after="90"/>
               <w:rPr>
@@ -32,7 +33,6 @@
                 <w:szCs w:val="56"/>
               </w:rPr>
             </w:pPr>
-            <w:bookmarkStart w:id="0" w:name="_Toc54016973"/>
             <w:r>
               <w:rPr>
                 <w:rFonts w:asciiTheme="minorHAnsi" w:eastAsiaTheme="minorHAnsi" w:hAnsiTheme="minorHAnsi" w:cstheme="minorBidi"/>
@@ -152,7 +152,7 @@
                                 </w:p>
                                 <w:p>
                                   <w:pPr>
-                                    <w:pStyle w:val="Heading2"/>
+                                    <w:pStyle w:val="Kop2"/>
                                     <w:rPr>
                                       <w:sz w:val="32"/>
                                       <w:szCs w:val="32"/>
@@ -1004,7 +1004,7 @@
     </w:tbl>
     <w:p>
       <w:pPr>
-        <w:pStyle w:val="Heading1"/>
+        <w:pStyle w:val="Kop1"/>
         <w:rPr>
           <w:rFonts w:asciiTheme="minorHAnsi" w:hAnsiTheme="minorHAnsi"/>
           <w:color w:val="CE0051" w:themeColor="accent2" w:themeShade="BF"/>
@@ -1035,7 +1035,7 @@
     </w:p>
     <w:p>
       <w:pPr>
-        <w:pStyle w:val="Heading4"/>
+        <w:pStyle w:val="Kop4"/>
         <w:rPr>
           <w:sz w:val="28"/>
           <w:szCs w:val="28"/>
@@ -1051,16 +1051,16 @@
     </w:p>
     <w:p>
       <w:pPr>
-        <w:pStyle w:val="Heading4"/>
-        <w:rPr>
-          <w:sz w:val="28"/>
-          <w:szCs w:val="28"/>
-        </w:rPr>
-      </w:pPr>
-    </w:p>
-    <w:p>
-      <w:pPr>
-        <w:pStyle w:val="Heading4"/>
+        <w:pStyle w:val="Kop4"/>
+        <w:rPr>
+          <w:sz w:val="28"/>
+          <w:szCs w:val="28"/>
+        </w:rPr>
+      </w:pPr>
+    </w:p>
+    <w:p>
+      <w:pPr>
+        <w:pStyle w:val="Kop4"/>
         <w:rPr>
           <w:sz w:val="28"/>
           <w:szCs w:val="28"/>
@@ -1122,23 +1122,7 @@
           <w:sz w:val="28"/>
           <w:szCs w:val="28"/>
         </w:rPr>
-        <w:t xml:space="preserve">On the following pages </w:t>
-      </w:r>
-      <w:proofErr w:type="gramStart"/>
-      <w:r>
-        <w:rPr>
-          <w:sz w:val="28"/>
-          <w:szCs w:val="28"/>
-        </w:rPr>
-        <w:t>you’ll</w:t>
-      </w:r>
-      <w:proofErr w:type="gramEnd"/>
-      <w:r>
-        <w:rPr>
-          <w:sz w:val="28"/>
-          <w:szCs w:val="28"/>
-        </w:rPr>
-        <w:t xml:space="preserve"> find screenshots </w:t>
+        <w:t xml:space="preserve">On the following pages you’ll find screenshots </w:t>
       </w:r>
       <w:r>
         <w:rPr>
@@ -1196,7 +1180,7 @@
       <w:sdtContent>
         <w:p>
           <w:pPr>
-            <w:pStyle w:val="TOCHeading"/>
+            <w:pStyle w:val="Kopvaninhoudsopgave"/>
             <w:rPr>
               <w:rFonts w:asciiTheme="minorHAnsi" w:hAnsiTheme="minorHAnsi"/>
               <w:b/>
@@ -1219,7 +1203,7 @@
         </w:p>
         <w:p>
           <w:pPr>
-            <w:pStyle w:val="TOC3"/>
+            <w:pStyle w:val="Inhopg3"/>
             <w:tabs>
               <w:tab w:val="right" w:leader="dot" w:pos="9394"/>
             </w:tabs>
@@ -1293,7 +1277,7 @@
         </w:p>
         <w:p>
           <w:pPr>
-            <w:pStyle w:val="TOC1"/>
+            <w:pStyle w:val="Inhopg1"/>
             <w:tabs>
               <w:tab w:val="right" w:leader="dot" w:pos="9394"/>
             </w:tabs>
@@ -1366,7 +1350,7 @@
         </w:p>
         <w:p>
           <w:pPr>
-            <w:pStyle w:val="TOC1"/>
+            <w:pStyle w:val="Inhopg1"/>
             <w:tabs>
               <w:tab w:val="right" w:leader="dot" w:pos="9394"/>
             </w:tabs>
@@ -1439,7 +1423,7 @@
         </w:p>
         <w:p>
           <w:pPr>
-            <w:pStyle w:val="TOC2"/>
+            <w:pStyle w:val="Inhopg2"/>
             <w:tabs>
               <w:tab w:val="right" w:leader="dot" w:pos="9394"/>
             </w:tabs>
@@ -1514,7 +1498,7 @@
         </w:p>
         <w:p>
           <w:pPr>
-            <w:pStyle w:val="TOC2"/>
+            <w:pStyle w:val="Inhopg2"/>
             <w:tabs>
               <w:tab w:val="right" w:leader="dot" w:pos="9394"/>
             </w:tabs>
@@ -1589,7 +1573,7 @@
         </w:p>
         <w:p>
           <w:pPr>
-            <w:pStyle w:val="TOC2"/>
+            <w:pStyle w:val="Inhopg2"/>
             <w:tabs>
               <w:tab w:val="right" w:leader="dot" w:pos="9394"/>
             </w:tabs>
@@ -2008,7 +1992,7 @@
     <w:bookmarkStart w:id="2" w:name="_Toc54016975" w:displacedByCustomXml="prev"/>
     <w:p>
       <w:pPr>
-        <w:pStyle w:val="Heading1"/>
+        <w:pStyle w:val="Kop1"/>
         <w:rPr>
           <w:rFonts w:asciiTheme="minorHAnsi" w:hAnsiTheme="minorHAnsi"/>
           <w:color w:val="C00000"/>
@@ -2181,23 +2165,7 @@
           <w:sz w:val="28"/>
           <w:szCs w:val="28"/>
         </w:rPr>
-        <w:t xml:space="preserve"> to use DRAW.IO. Our choice here was motivated by the simplicity and availability of the tool and </w:t>
-      </w:r>
-      <w:proofErr w:type="gramStart"/>
-      <w:r>
-        <w:rPr>
-          <w:sz w:val="28"/>
-          <w:szCs w:val="28"/>
-        </w:rPr>
-        <w:t>it’s</w:t>
-      </w:r>
-      <w:proofErr w:type="gramEnd"/>
-      <w:r>
-        <w:rPr>
-          <w:sz w:val="28"/>
-          <w:szCs w:val="28"/>
-        </w:rPr>
-        <w:t xml:space="preserve"> </w:t>
+        <w:t xml:space="preserve"> to use DRAW.IO. Our choice here was motivated by the simplicity and availability of the tool and it’s </w:t>
       </w:r>
       <w:r>
         <w:rPr>
@@ -2253,7 +2221,7 @@
     </w:p>
     <w:p>
       <w:pPr>
-        <w:pStyle w:val="Heading2"/>
+        <w:pStyle w:val="Kop2"/>
         <w:rPr>
           <w:b/>
           <w:bCs/>
@@ -2342,7 +2310,7 @@
     </w:p>
     <w:p>
       <w:pPr>
-        <w:pStyle w:val="Caption"/>
+        <w:pStyle w:val="Bijschrift"/>
         <w:rPr>
           <w:sz w:val="32"/>
           <w:szCs w:val="32"/>
@@ -2351,14 +2319,27 @@
       <w:r>
         <w:t xml:space="preserve">Fig. </w:t>
       </w:r>
-      <w:fldSimple w:instr=" SEQ Fig. \* ARABIC ">
-        <w:r>
-          <w:rPr>
-            <w:noProof/>
-          </w:rPr>
-          <w:t>1</w:t>
-        </w:r>
-      </w:fldSimple>
+      <w:r>
+        <w:fldChar w:fldCharType="begin"/>
+      </w:r>
+      <w:r>
+        <w:instrText xml:space="preserve"> SEQ Fig. \* ARABIC </w:instrText>
+      </w:r>
+      <w:r>
+        <w:fldChar w:fldCharType="separate"/>
+      </w:r>
+      <w:r>
+        <w:rPr>
+          <w:noProof/>
+        </w:rPr>
+        <w:t>1</w:t>
+      </w:r>
+      <w:r>
+        <w:rPr>
+          <w:noProof/>
+        </w:rPr>
+        <w:fldChar w:fldCharType="end"/>
+      </w:r>
       <w:r>
         <w:t>- Diagram mirroring existing files</w:t>
       </w:r>
@@ -2480,7 +2461,7 @@
     </w:p>
     <w:p>
       <w:pPr>
-        <w:pStyle w:val="Heading2"/>
+        <w:pStyle w:val="Kop2"/>
         <w:rPr>
           <w:b/>
           <w:bCs/>
@@ -2514,7 +2495,7 @@
     </w:p>
     <w:p>
       <w:pPr>
-        <w:pStyle w:val="Heading2"/>
+        <w:pStyle w:val="Kop2"/>
         <w:rPr>
           <w:b/>
           <w:bCs/>
@@ -2543,21 +2524,9 @@
           <w:sz w:val="36"/>
           <w:szCs w:val="36"/>
         </w:rPr>
-        <w:t xml:space="preserve">Re-arranging the data and deciding on </w:t>
-      </w:r>
-      <w:proofErr w:type="gramStart"/>
-      <w:r>
-        <w:rPr>
-          <w:b/>
-          <w:bCs/>
-          <w:color w:val="CE0051" w:themeColor="accent2" w:themeShade="BF"/>
-          <w:sz w:val="36"/>
-          <w:szCs w:val="36"/>
-        </w:rPr>
-        <w:t>data-types</w:t>
+        <w:t>Re-arranging the data and deciding on data-types</w:t>
       </w:r>
       <w:bookmarkEnd w:id="4"/>
-      <w:proofErr w:type="gramEnd"/>
     </w:p>
     <w:p/>
     <w:p>
@@ -2607,19 +2576,32 @@
     </w:p>
     <w:p>
       <w:pPr>
-        <w:pStyle w:val="Caption"/>
+        <w:pStyle w:val="Bijschrift"/>
       </w:pPr>
       <w:r>
         <w:t xml:space="preserve">Fig. </w:t>
       </w:r>
-      <w:fldSimple w:instr=" SEQ Fig. \* ARABIC ">
-        <w:r>
-          <w:rPr>
-            <w:noProof/>
-          </w:rPr>
-          <w:t>2</w:t>
-        </w:r>
-      </w:fldSimple>
+      <w:r>
+        <w:fldChar w:fldCharType="begin"/>
+      </w:r>
+      <w:r>
+        <w:instrText xml:space="preserve"> SEQ Fig. \* ARABIC </w:instrText>
+      </w:r>
+      <w:r>
+        <w:fldChar w:fldCharType="separate"/>
+      </w:r>
+      <w:r>
+        <w:rPr>
+          <w:noProof/>
+        </w:rPr>
+        <w:t>2</w:t>
+      </w:r>
+      <w:r>
+        <w:rPr>
+          <w:noProof/>
+        </w:rPr>
+        <w:fldChar w:fldCharType="end"/>
+      </w:r>
       <w:r>
         <w:t xml:space="preserve"> - Data re-arrangement</w:t>
       </w:r>
@@ -2856,7 +2838,7 @@
     </w:p>
     <w:p>
       <w:pPr>
-        <w:pStyle w:val="Heading2"/>
+        <w:pStyle w:val="Kop2"/>
         <w:rPr>
           <w:b/>
           <w:bCs/>
@@ -2966,7 +2948,7 @@
     </w:p>
     <w:p>
       <w:pPr>
-        <w:pStyle w:val="Caption"/>
+        <w:pStyle w:val="Bijschrift"/>
         <w:rPr>
           <w:sz w:val="32"/>
           <w:szCs w:val="32"/>
@@ -2975,14 +2957,27 @@
       <w:r>
         <w:t xml:space="preserve">Fig. </w:t>
       </w:r>
-      <w:fldSimple w:instr=" SEQ Fig. \* ARABIC ">
-        <w:r>
-          <w:rPr>
-            <w:noProof/>
-          </w:rPr>
-          <w:t>3</w:t>
-        </w:r>
-      </w:fldSimple>
+      <w:r>
+        <w:fldChar w:fldCharType="begin"/>
+      </w:r>
+      <w:r>
+        <w:instrText xml:space="preserve"> SEQ Fig. \* ARABIC </w:instrText>
+      </w:r>
+      <w:r>
+        <w:fldChar w:fldCharType="separate"/>
+      </w:r>
+      <w:r>
+        <w:rPr>
+          <w:noProof/>
+        </w:rPr>
+        <w:t>3</w:t>
+      </w:r>
+      <w:r>
+        <w:rPr>
+          <w:noProof/>
+        </w:rPr>
+        <w:fldChar w:fldCharType="end"/>
+      </w:r>
       <w:r>
         <w:t xml:space="preserve"> - Connecting the tables</w:t>
       </w:r>
@@ -3028,23 +3023,7 @@
           <w:sz w:val="28"/>
           <w:szCs w:val="28"/>
         </w:rPr>
-        <w:t xml:space="preserve">the crucial thing. </w:t>
-      </w:r>
-      <w:proofErr w:type="gramStart"/>
-      <w:r>
-        <w:rPr>
-          <w:sz w:val="28"/>
-          <w:szCs w:val="28"/>
-        </w:rPr>
-        <w:t>It’s</w:t>
-      </w:r>
-      <w:proofErr w:type="gramEnd"/>
-      <w:r>
-        <w:rPr>
-          <w:sz w:val="28"/>
-          <w:szCs w:val="28"/>
-        </w:rPr>
-        <w:t xml:space="preserve"> the deciding factor of the DB flexibility. We went for </w:t>
+        <w:t xml:space="preserve">the crucial thing. It’s the deciding factor of the DB flexibility. We went for </w:t>
       </w:r>
       <w:r>
         <w:rPr>
@@ -3065,23 +3044,7 @@
           <w:sz w:val="28"/>
           <w:szCs w:val="28"/>
         </w:rPr>
-        <w:t xml:space="preserve">and </w:t>
-      </w:r>
-      <w:proofErr w:type="gramStart"/>
-      <w:r>
-        <w:rPr>
-          <w:sz w:val="28"/>
-          <w:szCs w:val="28"/>
-        </w:rPr>
-        <w:t>don’t</w:t>
-      </w:r>
-      <w:proofErr w:type="gramEnd"/>
-      <w:r>
-        <w:rPr>
-          <w:sz w:val="28"/>
-          <w:szCs w:val="28"/>
-        </w:rPr>
-        <w:t xml:space="preserve"> have </w:t>
+        <w:t xml:space="preserve">and don’t have </w:t>
       </w:r>
       <w:r>
         <w:rPr>
@@ -3121,7 +3084,7 @@
     </w:p>
     <w:p>
       <w:pPr>
-        <w:pStyle w:val="Heading2"/>
+        <w:pStyle w:val="Kop2"/>
         <w:rPr>
           <w:b/>
           <w:bCs/>
@@ -3164,7 +3127,7 @@
     </w:p>
     <w:p>
       <w:pPr>
-        <w:pStyle w:val="Heading2"/>
+        <w:pStyle w:val="Kop2"/>
         <w:rPr>
           <w:b/>
           <w:bCs/>
@@ -3175,7 +3138,7 @@
     </w:p>
     <w:p>
       <w:pPr>
-        <w:pStyle w:val="Heading2"/>
+        <w:pStyle w:val="Kop2"/>
       </w:pPr>
       <w:r>
         <w:rPr>
@@ -3224,7 +3187,7 @@
     </w:p>
     <w:p>
       <w:pPr>
-        <w:pStyle w:val="Caption"/>
+        <w:pStyle w:val="Bijschrift"/>
         <w:rPr>
           <w:b/>
           <w:bCs/>
@@ -3235,14 +3198,27 @@
       <w:r>
         <w:t xml:space="preserve">Fig. </w:t>
       </w:r>
-      <w:fldSimple w:instr=" SEQ Fig. \* ARABIC ">
-        <w:r>
-          <w:rPr>
-            <w:noProof/>
-          </w:rPr>
-          <w:t>4</w:t>
-        </w:r>
-      </w:fldSimple>
+      <w:r>
+        <w:fldChar w:fldCharType="begin"/>
+      </w:r>
+      <w:r>
+        <w:instrText xml:space="preserve"> SEQ Fig. \* ARABIC </w:instrText>
+      </w:r>
+      <w:r>
+        <w:fldChar w:fldCharType="separate"/>
+      </w:r>
+      <w:r>
+        <w:rPr>
+          <w:noProof/>
+        </w:rPr>
+        <w:t>4</w:t>
+      </w:r>
+      <w:r>
+        <w:rPr>
+          <w:noProof/>
+        </w:rPr>
+        <w:fldChar w:fldCharType="end"/>
+      </w:r>
       <w:r>
         <w:t xml:space="preserve"> - Final diagram</w:t>
       </w:r>
@@ -3277,7 +3253,7 @@
     </w:p>
     <w:p>
       <w:pPr>
-        <w:pStyle w:val="Heading2"/>
+        <w:pStyle w:val="Kop2"/>
         <w:rPr>
           <w:i/>
           <w:iCs/>
@@ -3307,16 +3283,16 @@
     </w:p>
     <w:p>
       <w:pPr>
-        <w:pStyle w:val="Heading2"/>
-        <w:rPr>
-          <w:sz w:val="28"/>
-          <w:szCs w:val="28"/>
-        </w:rPr>
-      </w:pPr>
-    </w:p>
-    <w:p>
-      <w:pPr>
-        <w:pStyle w:val="Heading2"/>
+        <w:pStyle w:val="Kop2"/>
+        <w:rPr>
+          <w:sz w:val="28"/>
+          <w:szCs w:val="28"/>
+        </w:rPr>
+      </w:pPr>
+    </w:p>
+    <w:p>
+      <w:pPr>
+        <w:pStyle w:val="Kop2"/>
         <w:rPr>
           <w:sz w:val="28"/>
           <w:szCs w:val="28"/>
@@ -3359,21 +3335,12 @@
         </w:rPr>
         <w:t xml:space="preserve">using this type of data which we found after researching the topic. </w:t>
       </w:r>
-      <w:proofErr w:type="gramStart"/>
-      <w:r>
-        <w:rPr>
-          <w:sz w:val="28"/>
-          <w:szCs w:val="28"/>
-        </w:rPr>
-        <w:t>We’ve</w:t>
-      </w:r>
-      <w:proofErr w:type="gramEnd"/>
-      <w:r>
-        <w:rPr>
-          <w:sz w:val="28"/>
-          <w:szCs w:val="28"/>
-        </w:rPr>
-        <w:t xml:space="preserve"> decided to use</w:t>
+      <w:r>
+        <w:rPr>
+          <w:sz w:val="28"/>
+          <w:szCs w:val="28"/>
+        </w:rPr>
+        <w:t>We’ve decided to use</w:t>
       </w:r>
       <w:r>
         <w:rPr>
@@ -3716,7 +3683,6 @@
         <w:t xml:space="preserve">pizza ingredient’s into </w:t>
       </w:r>
       <w:proofErr w:type="spellStart"/>
-      <w:proofErr w:type="gramStart"/>
       <w:r>
         <w:rPr>
           <w:sz w:val="28"/>
@@ -3725,7 +3691,6 @@
         <w:t>it’s</w:t>
       </w:r>
       <w:proofErr w:type="spellEnd"/>
-      <w:proofErr w:type="gramEnd"/>
       <w:r>
         <w:rPr>
           <w:sz w:val="28"/>
@@ -3808,7 +3773,7 @@
     </w:p>
     <w:p>
       <w:pPr>
-        <w:pStyle w:val="Heading2"/>
+        <w:pStyle w:val="Kop2"/>
         <w:rPr>
           <w:sz w:val="28"/>
           <w:szCs w:val="28"/>
@@ -3886,23 +3851,7 @@
           <w:sz w:val="28"/>
           <w:szCs w:val="28"/>
         </w:rPr>
-        <w:t xml:space="preserve">be able to specify </w:t>
-      </w:r>
-      <w:proofErr w:type="gramStart"/>
-      <w:r>
-        <w:rPr>
-          <w:sz w:val="28"/>
-          <w:szCs w:val="28"/>
-        </w:rPr>
-        <w:t>time period</w:t>
-      </w:r>
-      <w:proofErr w:type="gramEnd"/>
-      <w:r>
-        <w:rPr>
-          <w:sz w:val="28"/>
-          <w:szCs w:val="28"/>
-        </w:rPr>
-        <w:t xml:space="preserve"> in which a given tax rate has been applicable</w:t>
+        <w:t>be able to specify time period in which a given tax rate has been applicable</w:t>
       </w:r>
       <w:r>
         <w:rPr>
@@ -3914,7 +3863,7 @@
     </w:p>
     <w:p>
       <w:pPr>
-        <w:pStyle w:val="Heading2"/>
+        <w:pStyle w:val="Kop2"/>
         <w:rPr>
           <w:sz w:val="32"/>
           <w:szCs w:val="32"/>
@@ -4002,7 +3951,7 @@
     </w:p>
     <w:p>
       <w:pPr>
-        <w:pStyle w:val="Heading3"/>
+        <w:pStyle w:val="Kop3"/>
         <w:rPr>
           <w:rFonts w:asciiTheme="minorHAnsi" w:hAnsiTheme="minorHAnsi"/>
           <w:color w:val="C00000"/>
@@ -4030,7 +3979,6 @@
         <w:t xml:space="preserve">.Helper diagram with data </w:t>
       </w:r>
       <w:proofErr w:type="spellStart"/>
-      <w:proofErr w:type="gramStart"/>
       <w:r>
         <w:rPr>
           <w:rFonts w:asciiTheme="minorHAnsi" w:hAnsiTheme="minorHAnsi"/>
@@ -4041,7 +3989,6 @@
         <w:t>source:target</w:t>
       </w:r>
       <w:proofErr w:type="spellEnd"/>
-      <w:proofErr w:type="gramEnd"/>
       <w:r>
         <w:rPr>
           <w:rFonts w:asciiTheme="minorHAnsi" w:hAnsiTheme="minorHAnsi"/>
@@ -4102,7 +4049,7 @@
     </w:p>
     <w:p>
       <w:pPr>
-        <w:pStyle w:val="Caption"/>
+        <w:pStyle w:val="Bijschrift"/>
         <w:rPr>
           <w:sz w:val="32"/>
           <w:szCs w:val="32"/>
@@ -4111,14 +4058,27 @@
       <w:r>
         <w:t xml:space="preserve">Fig. </w:t>
       </w:r>
-      <w:fldSimple w:instr=" SEQ Fig. \* ARABIC ">
-        <w:r>
-          <w:rPr>
-            <w:noProof/>
-          </w:rPr>
-          <w:t>5</w:t>
-        </w:r>
-      </w:fldSimple>
+      <w:r>
+        <w:fldChar w:fldCharType="begin"/>
+      </w:r>
+      <w:r>
+        <w:instrText xml:space="preserve"> SEQ Fig. \* ARABIC </w:instrText>
+      </w:r>
+      <w:r>
+        <w:fldChar w:fldCharType="separate"/>
+      </w:r>
+      <w:r>
+        <w:rPr>
+          <w:noProof/>
+        </w:rPr>
+        <w:t>5</w:t>
+      </w:r>
+      <w:r>
+        <w:rPr>
+          <w:noProof/>
+        </w:rPr>
+        <w:fldChar w:fldCharType="end"/>
+      </w:r>
       <w:r>
         <w:t xml:space="preserve"> - Helper diagram</w:t>
       </w:r>
@@ -4144,39 +4104,7 @@
           <w:sz w:val="28"/>
           <w:szCs w:val="28"/>
         </w:rPr>
-        <w:t xml:space="preserve">Helper diagram used to determine which data goes where. We use it to illustrate the routing of the data </w:t>
-      </w:r>
-      <w:proofErr w:type="gramStart"/>
-      <w:r>
-        <w:rPr>
-          <w:sz w:val="28"/>
-          <w:szCs w:val="28"/>
-        </w:rPr>
-        <w:t>that’ll</w:t>
-      </w:r>
-      <w:proofErr w:type="gramEnd"/>
-      <w:r>
-        <w:rPr>
-          <w:sz w:val="28"/>
-          <w:szCs w:val="28"/>
-        </w:rPr>
-        <w:t xml:space="preserve"> need to be transferred in our Stored Procedures queries. </w:t>
-      </w:r>
-      <w:proofErr w:type="gramStart"/>
-      <w:r>
-        <w:rPr>
-          <w:sz w:val="28"/>
-          <w:szCs w:val="28"/>
-        </w:rPr>
-        <w:t>It’s</w:t>
-      </w:r>
-      <w:proofErr w:type="gramEnd"/>
-      <w:r>
-        <w:rPr>
-          <w:sz w:val="28"/>
-          <w:szCs w:val="28"/>
-        </w:rPr>
-        <w:t xml:space="preserve"> just a simple overview to keep trace of the data sources</w:t>
+        <w:t>Helper diagram used to determine which data goes where. We use it to illustrate the routing of the data that’ll need to be transferred in our Stored Procedures queries. It’s just a simple overview to keep trace of the data sources</w:t>
       </w:r>
       <w:r>
         <w:rPr>
@@ -4388,23 +4316,7 @@
           <w:sz w:val="28"/>
           <w:szCs w:val="28"/>
         </w:rPr>
-        <w:t xml:space="preserve">are very popular solutions </w:t>
-      </w:r>
-      <w:proofErr w:type="gramStart"/>
-      <w:r>
-        <w:rPr>
-          <w:sz w:val="28"/>
-          <w:szCs w:val="28"/>
-        </w:rPr>
-        <w:t>there’s</w:t>
-      </w:r>
-      <w:proofErr w:type="gramEnd"/>
-      <w:r>
-        <w:rPr>
-          <w:sz w:val="28"/>
-          <w:szCs w:val="28"/>
-        </w:rPr>
-        <w:t xml:space="preserve"> a lot of </w:t>
+        <w:t xml:space="preserve">are very popular solutions there’s a lot of </w:t>
       </w:r>
       <w:r>
         <w:rPr>
@@ -4440,23 +4352,7 @@
           <w:sz w:val="28"/>
           <w:szCs w:val="28"/>
         </w:rPr>
-        <w:t xml:space="preserve">which </w:t>
-      </w:r>
-      <w:proofErr w:type="gramStart"/>
-      <w:r>
-        <w:rPr>
-          <w:sz w:val="28"/>
-          <w:szCs w:val="28"/>
-        </w:rPr>
-        <w:t>we’ll</w:t>
-      </w:r>
-      <w:proofErr w:type="gramEnd"/>
-      <w:r>
-        <w:rPr>
-          <w:sz w:val="28"/>
-          <w:szCs w:val="28"/>
-        </w:rPr>
-        <w:t xml:space="preserve"> use for development, </w:t>
+        <w:t xml:space="preserve">which we’ll use for development, </w:t>
       </w:r>
       <w:r>
         <w:rPr>
@@ -4507,21 +4403,12 @@
         </w:rPr>
         <w:t xml:space="preserve">this project. We realize that for commercial use there are drawbacks too – like the pricing or the fact that SQL Server </w:t>
       </w:r>
-      <w:proofErr w:type="gramStart"/>
-      <w:r>
-        <w:rPr>
-          <w:sz w:val="28"/>
-          <w:szCs w:val="28"/>
-        </w:rPr>
-        <w:t>doesn’t</w:t>
-      </w:r>
-      <w:proofErr w:type="gramEnd"/>
-      <w:r>
-        <w:rPr>
-          <w:sz w:val="28"/>
-          <w:szCs w:val="28"/>
-        </w:rPr>
-        <w:t xml:space="preserve"> have a</w:t>
+      <w:r>
+        <w:rPr>
+          <w:sz w:val="28"/>
+          <w:szCs w:val="28"/>
+        </w:rPr>
+        <w:t>doesn’t have a</w:t>
       </w:r>
       <w:r>
         <w:rPr>
@@ -4694,21 +4581,12 @@
         </w:rPr>
         <w:t xml:space="preserve">, so that </w:t>
       </w:r>
-      <w:proofErr w:type="gramStart"/>
-      <w:r>
-        <w:rPr>
-          <w:sz w:val="28"/>
-          <w:szCs w:val="28"/>
-        </w:rPr>
-        <w:t>it’s</w:t>
-      </w:r>
-      <w:proofErr w:type="gramEnd"/>
-      <w:r>
-        <w:rPr>
-          <w:sz w:val="28"/>
-          <w:szCs w:val="28"/>
-        </w:rPr>
-        <w:t xml:space="preserve"> ready for further converting </w:t>
+      <w:r>
+        <w:rPr>
+          <w:sz w:val="28"/>
+          <w:szCs w:val="28"/>
+        </w:rPr>
+        <w:t xml:space="preserve">it’s ready for further converting </w:t>
       </w:r>
       <w:r>
         <w:rPr>
@@ -5005,46 +4883,14 @@
           <w:sz w:val="28"/>
           <w:szCs w:val="28"/>
         </w:rPr>
-        <w:t xml:space="preserve"> for the last step which would be visualizing the </w:t>
-      </w:r>
-      <w:proofErr w:type="gramStart"/>
-      <w:r>
-        <w:rPr>
-          <w:sz w:val="28"/>
-          <w:szCs w:val="28"/>
-        </w:rPr>
-        <w:t>data</w:t>
-      </w:r>
-      <w:proofErr w:type="gramEnd"/>
-      <w:r>
-        <w:rPr>
-          <w:sz w:val="28"/>
-          <w:szCs w:val="28"/>
-        </w:rPr>
-        <w:t xml:space="preserve"> we’ve settled on Power BI as our tool of choice. Again, it </w:t>
-      </w:r>
-      <w:r>
-        <w:rPr>
-          <w:sz w:val="28"/>
-          <w:szCs w:val="28"/>
-        </w:rPr>
-        <w:t>aligns with our needs, connects seamlessly to a broad variety of data sources (SQL Server included</w:t>
-      </w:r>
-      <w:proofErr w:type="gramStart"/>
-      <w:r>
-        <w:rPr>
-          <w:sz w:val="28"/>
-          <w:szCs w:val="28"/>
-        </w:rPr>
-        <w:t>)</w:t>
-      </w:r>
-      <w:proofErr w:type="gramEnd"/>
-      <w:r>
-        <w:rPr>
-          <w:sz w:val="28"/>
-          <w:szCs w:val="28"/>
-        </w:rPr>
-        <w:t xml:space="preserve"> </w:t>
+        <w:t xml:space="preserve"> for the last step which would be visualizing the data we’ve settled on Power BI as our tool of choice. Again, it </w:t>
+      </w:r>
+      <w:r>
+        <w:rPr>
+          <w:sz w:val="28"/>
+          <w:szCs w:val="28"/>
+        </w:rPr>
+        <w:t xml:space="preserve">aligns with our needs, connects seamlessly to a broad variety of data sources (SQL Server included) </w:t>
       </w:r>
       <w:r>
         <w:rPr>
@@ -5071,7 +4917,7 @@
     </w:p>
     <w:p>
       <w:pPr>
-        <w:pStyle w:val="Heading3"/>
+        <w:pStyle w:val="Kop3"/>
         <w:rPr>
           <w:rFonts w:asciiTheme="minorHAnsi" w:hAnsiTheme="minorHAnsi"/>
           <w:color w:val="C00000"/>
@@ -5151,19 +4997,32 @@
     </w:p>
     <w:p>
       <w:pPr>
-        <w:pStyle w:val="Caption"/>
+        <w:pStyle w:val="Bijschrift"/>
       </w:pPr>
       <w:r>
         <w:t xml:space="preserve">Fig. </w:t>
       </w:r>
-      <w:fldSimple w:instr=" SEQ Fig. \* ARABIC ">
-        <w:r>
-          <w:rPr>
-            <w:noProof/>
-          </w:rPr>
-          <w:t>6</w:t>
-        </w:r>
-      </w:fldSimple>
+      <w:r>
+        <w:fldChar w:fldCharType="begin"/>
+      </w:r>
+      <w:r>
+        <w:instrText xml:space="preserve"> SEQ Fig. \* ARABIC </w:instrText>
+      </w:r>
+      <w:r>
+        <w:fldChar w:fldCharType="separate"/>
+      </w:r>
+      <w:r>
+        <w:rPr>
+          <w:noProof/>
+        </w:rPr>
+        <w:t>6</w:t>
+      </w:r>
+      <w:r>
+        <w:rPr>
+          <w:noProof/>
+        </w:rPr>
+        <w:fldChar w:fldCharType="end"/>
+      </w:r>
       <w:r>
         <w:t xml:space="preserve"> - C# class mirroring supplied data (example)</w:t>
       </w:r>
@@ -5177,18 +5036,10 @@
         <w:t>. Each Class mirrors a table</w:t>
       </w:r>
       <w:r>
-        <w:t xml:space="preserve"> from the </w:t>
-      </w:r>
-      <w:proofErr w:type="gramStart"/>
-      <w:r>
-        <w:t xml:space="preserve">files </w:t>
-      </w:r>
-      <w:r>
-        <w:t xml:space="preserve"> ignoring</w:t>
-      </w:r>
-      <w:proofErr w:type="gramEnd"/>
-      <w:r>
-        <w:t xml:space="preserve"> data types.</w:t>
+        <w:t xml:space="preserve"> from the files </w:t>
+      </w:r>
+      <w:r>
+        <w:t xml:space="preserve"> ignoring data types.</w:t>
       </w:r>
     </w:p>
     <w:p>
@@ -5265,15 +5116,7 @@
         <w:t xml:space="preserve">of the supplied files is being mirrored </w:t>
       </w:r>
       <w:r>
-        <w:t xml:space="preserve">and each of them gets </w:t>
-      </w:r>
-      <w:proofErr w:type="gramStart"/>
-      <w:r>
-        <w:t>it’s</w:t>
-      </w:r>
-      <w:proofErr w:type="gramEnd"/>
-      <w:r>
-        <w:t xml:space="preserve"> own Converter class which takes care of </w:t>
+        <w:t xml:space="preserve">and each of them gets it’s own Converter class which takes care of </w:t>
       </w:r>
       <w:r>
         <w:t xml:space="preserve">data cleaning and uploading </w:t>
@@ -5305,15 +5148,7 @@
       </w:r>
       <w:proofErr w:type="spellEnd"/>
       <w:r>
-        <w:t xml:space="preserve"> class to illustrate the approach </w:t>
-      </w:r>
-      <w:proofErr w:type="gramStart"/>
-      <w:r>
-        <w:t>we’ve</w:t>
-      </w:r>
-      <w:proofErr w:type="gramEnd"/>
-      <w:r>
-        <w:t xml:space="preserve"> taken.</w:t>
+        <w:t xml:space="preserve"> class to illustrate the approach we’ve taken.</w:t>
       </w:r>
     </w:p>
     <w:p/>
@@ -5373,7 +5208,7 @@
                         <w:txbxContent>
                           <w:p>
                             <w:pPr>
-                              <w:pStyle w:val="Caption"/>
+                              <w:pStyle w:val="Bijschrift"/>
                               <w:rPr>
                                 <w:noProof/>
                                 <w:sz w:val="24"/>
@@ -5383,14 +5218,27 @@
                             <w:r>
                               <w:t xml:space="preserve">Fig. </w:t>
                             </w:r>
-                            <w:fldSimple w:instr=" SEQ Fig. \* ARABIC ">
-                              <w:r>
-                                <w:rPr>
-                                  <w:noProof/>
-                                </w:rPr>
-                                <w:t>7</w:t>
-                              </w:r>
-                            </w:fldSimple>
+                            <w:r>
+                              <w:fldChar w:fldCharType="begin"/>
+                            </w:r>
+                            <w:r>
+                              <w:instrText xml:space="preserve"> SEQ Fig. \* ARABIC </w:instrText>
+                            </w:r>
+                            <w:r>
+                              <w:fldChar w:fldCharType="separate"/>
+                            </w:r>
+                            <w:r>
+                              <w:rPr>
+                                <w:noProof/>
+                              </w:rPr>
+                              <w:t>7</w:t>
+                            </w:r>
+                            <w:r>
+                              <w:rPr>
+                                <w:noProof/>
+                              </w:rPr>
+                              <w:fldChar w:fldCharType="end"/>
+                            </w:r>
                             <w:r>
                               <w:t xml:space="preserve"> - C# Classes overview</w:t>
                             </w:r>
@@ -5505,19 +5353,32 @@
     </w:p>
     <w:p>
       <w:pPr>
-        <w:pStyle w:val="Caption"/>
+        <w:pStyle w:val="Bijschrift"/>
       </w:pPr>
       <w:r>
         <w:t xml:space="preserve">Fig. </w:t>
       </w:r>
-      <w:fldSimple w:instr=" SEQ Fig. \* ARABIC ">
-        <w:r>
-          <w:rPr>
-            <w:noProof/>
-          </w:rPr>
-          <w:t>8</w:t>
-        </w:r>
-      </w:fldSimple>
+      <w:r>
+        <w:fldChar w:fldCharType="begin"/>
+      </w:r>
+      <w:r>
+        <w:instrText xml:space="preserve"> SEQ Fig. \* ARABIC </w:instrText>
+      </w:r>
+      <w:r>
+        <w:fldChar w:fldCharType="separate"/>
+      </w:r>
+      <w:r>
+        <w:rPr>
+          <w:noProof/>
+        </w:rPr>
+        <w:t>8</w:t>
+      </w:r>
+      <w:r>
+        <w:rPr>
+          <w:noProof/>
+        </w:rPr>
+        <w:fldChar w:fldCharType="end"/>
+      </w:r>
       <w:r>
         <w:t xml:space="preserve"> - C# Logger</w:t>
       </w:r>
@@ -5530,7 +5391,25 @@
         <w:t>process is being logged by a logger. That way we can keep track of errors during the import process.</w:t>
       </w:r>
       <w:r>
-        <w:t xml:space="preserve"> All errors are being saved into a file.</w:t>
+        <w:t xml:space="preserve"> </w:t>
+      </w:r>
+      <w:r>
+        <w:t xml:space="preserve">All successful entries are logged into a log file. At the end of the standard log a summary is shows with the amount of lines read from each file. This ensures that all lines are read and no data is missing from the import. </w:t>
+      </w:r>
+      <w:r>
+        <w:br/>
+      </w:r>
+      <w:r>
+        <w:t xml:space="preserve">All errors are being saved into a </w:t>
+      </w:r>
+      <w:r>
+        <w:t xml:space="preserve">different </w:t>
+      </w:r>
+      <w:r>
+        <w:t>file.</w:t>
+      </w:r>
+      <w:r>
+        <w:t xml:space="preserve"> The errors can be standard exceptions but also data that had to be changed because of discrepancies in the source files. The discrepancies are logged with remarks on the type of error, the file which contains the error and the line which contains the error. The customer can be notified of errors in the source material so that the source material can be corrected.</w:t>
       </w:r>
     </w:p>
     <w:p>
@@ -5566,15 +5445,7 @@
         <w:t>fast and reliable while remaining very flexible</w:t>
       </w:r>
       <w:r>
-        <w:t xml:space="preserve">. </w:t>
-      </w:r>
-      <w:proofErr w:type="gramStart"/>
-      <w:r>
-        <w:t>There’s</w:t>
-      </w:r>
-      <w:proofErr w:type="gramEnd"/>
-      <w:r>
-        <w:t xml:space="preserve"> a variety of methods of logging errors and events in your software and it can be configured at runtime</w:t>
+        <w:t>. There’s a variety of methods of logging errors and events in your software and it can be configured at runtime</w:t>
       </w:r>
       <w:r>
         <w:t xml:space="preserve">. It is based on Java library </w:t>
@@ -5643,19 +5514,32 @@
     </w:p>
     <w:p>
       <w:pPr>
-        <w:pStyle w:val="Caption"/>
+        <w:pStyle w:val="Bijschrift"/>
       </w:pPr>
       <w:r>
         <w:t xml:space="preserve">Fig. </w:t>
       </w:r>
-      <w:fldSimple w:instr=" SEQ Fig. \* ARABIC ">
-        <w:r>
-          <w:rPr>
-            <w:noProof/>
-          </w:rPr>
-          <w:t>9</w:t>
-        </w:r>
-      </w:fldSimple>
+      <w:r>
+        <w:fldChar w:fldCharType="begin"/>
+      </w:r>
+      <w:r>
+        <w:instrText xml:space="preserve"> SEQ Fig. \* ARABIC </w:instrText>
+      </w:r>
+      <w:r>
+        <w:fldChar w:fldCharType="separate"/>
+      </w:r>
+      <w:r>
+        <w:rPr>
+          <w:noProof/>
+        </w:rPr>
+        <w:t>9</w:t>
+      </w:r>
+      <w:r>
+        <w:rPr>
+          <w:noProof/>
+        </w:rPr>
+        <w:fldChar w:fldCharType="end"/>
+      </w:r>
       <w:r>
         <w:t xml:space="preserve"> - C# Filling item list</w:t>
       </w:r>
@@ -5919,34 +5803,42 @@
     </w:p>
     <w:p>
       <w:pPr>
-        <w:pStyle w:val="Caption"/>
+        <w:pStyle w:val="Bijschrift"/>
       </w:pPr>
       <w:r>
         <w:t xml:space="preserve">Fig. </w:t>
       </w:r>
-      <w:fldSimple w:instr=" SEQ Fig. \* ARABIC ">
-        <w:r>
-          <w:rPr>
-            <w:noProof/>
-          </w:rPr>
-          <w:t>10</w:t>
-        </w:r>
-      </w:fldSimple>
+      <w:r>
+        <w:fldChar w:fldCharType="begin"/>
+      </w:r>
+      <w:r>
+        <w:instrText xml:space="preserve"> SEQ Fig. \* ARABIC </w:instrText>
+      </w:r>
+      <w:r>
+        <w:fldChar w:fldCharType="separate"/>
+      </w:r>
+      <w:r>
+        <w:rPr>
+          <w:noProof/>
+        </w:rPr>
+        <w:t>10</w:t>
+      </w:r>
+      <w:r>
+        <w:rPr>
+          <w:noProof/>
+        </w:rPr>
+        <w:fldChar w:fldCharType="end"/>
+      </w:r>
       <w:r>
         <w:t xml:space="preserve"> - C# Upload</w:t>
       </w:r>
     </w:p>
     <w:p>
       <w:r>
-        <w:t xml:space="preserve">After establishing a connection with the data </w:t>
-      </w:r>
-      <w:proofErr w:type="gramStart"/>
-      <w:r>
-        <w:t>base</w:t>
-      </w:r>
-      <w:proofErr w:type="gramEnd"/>
-      <w:r>
-        <w:t xml:space="preserve"> </w:t>
+        <w:t xml:space="preserve">First we establish a connection to the right SQL instance using a username and password. These settings can be altered in the SqlConnectionMaker.cs file. </w:t>
+      </w:r>
+      <w:r>
+        <w:t xml:space="preserve">After establishing a connection with the data base </w:t>
       </w:r>
       <w:r>
         <w:t>we execute queries to first drop the table if it exists</w:t>
@@ -6075,19 +5967,32 @@
     </w:p>
     <w:p>
       <w:pPr>
-        <w:pStyle w:val="Caption"/>
+        <w:pStyle w:val="Bijschrift"/>
       </w:pPr>
       <w:r>
         <w:t xml:space="preserve">Fig. </w:t>
       </w:r>
-      <w:fldSimple w:instr=" SEQ Fig. \* ARABIC ">
-        <w:r>
-          <w:rPr>
-            <w:noProof/>
-          </w:rPr>
-          <w:t>11</w:t>
-        </w:r>
-      </w:fldSimple>
+      <w:r>
+        <w:fldChar w:fldCharType="begin"/>
+      </w:r>
+      <w:r>
+        <w:instrText xml:space="preserve"> SEQ Fig. \* ARABIC </w:instrText>
+      </w:r>
+      <w:r>
+        <w:fldChar w:fldCharType="separate"/>
+      </w:r>
+      <w:r>
+        <w:rPr>
+          <w:noProof/>
+        </w:rPr>
+        <w:t>11</w:t>
+      </w:r>
+      <w:r>
+        <w:rPr>
+          <w:noProof/>
+        </w:rPr>
+        <w:fldChar w:fldCharType="end"/>
+      </w:r>
       <w:r>
         <w:t xml:space="preserve"> - C# Insert query execution</w:t>
       </w:r>
@@ -6145,7 +6050,7 @@
     </w:p>
     <w:p>
       <w:pPr>
-        <w:pStyle w:val="Heading3"/>
+        <w:pStyle w:val="Kop3"/>
         <w:rPr>
           <w:rFonts w:asciiTheme="minorHAnsi" w:hAnsiTheme="minorHAnsi"/>
           <w:color w:val="C00000"/>
@@ -6230,56 +6135,48 @@
     </w:p>
     <w:p>
       <w:pPr>
-        <w:pStyle w:val="Caption"/>
+        <w:pStyle w:val="Bijschrift"/>
       </w:pPr>
       <w:r>
         <w:t xml:space="preserve">Fig. </w:t>
       </w:r>
-      <w:fldSimple w:instr=" SEQ Fig. \* ARABIC ">
-        <w:r>
-          <w:rPr>
-            <w:noProof/>
-          </w:rPr>
-          <w:t>12</w:t>
-        </w:r>
-      </w:fldSimple>
+      <w:r>
+        <w:fldChar w:fldCharType="begin"/>
+      </w:r>
+      <w:r>
+        <w:instrText xml:space="preserve"> SEQ Fig. \* ARABIC </w:instrText>
+      </w:r>
+      <w:r>
+        <w:fldChar w:fldCharType="separate"/>
+      </w:r>
+      <w:r>
+        <w:rPr>
+          <w:noProof/>
+        </w:rPr>
+        <w:t>12</w:t>
+      </w:r>
+      <w:r>
+        <w:rPr>
+          <w:noProof/>
+        </w:rPr>
+        <w:fldChar w:fldCharType="end"/>
+      </w:r>
       <w:r>
         <w:t xml:space="preserve"> - SQL proof of concept</w:t>
       </w:r>
     </w:p>
     <w:p>
       <w:r>
-        <w:t xml:space="preserve">As </w:t>
-      </w:r>
-      <w:proofErr w:type="gramStart"/>
-      <w:r>
-        <w:t>we’ve</w:t>
-      </w:r>
-      <w:proofErr w:type="gramEnd"/>
-      <w:r>
-        <w:t xml:space="preserve"> decided to do the data type conversion withing the SQL Server environment we </w:t>
+        <w:t xml:space="preserve">As we’ve decided to do the data type conversion withing the SQL Server environment we </w:t>
       </w:r>
       <w:r>
         <w:t xml:space="preserve">start by creating proof of concepts snippets to test the conversion process. </w:t>
       </w:r>
       <w:r>
-        <w:t xml:space="preserve">This proved to be straightforward </w:t>
-      </w:r>
-      <w:proofErr w:type="gramStart"/>
-      <w:r>
-        <w:t>as long as</w:t>
-      </w:r>
-      <w:proofErr w:type="gramEnd"/>
-      <w:r>
-        <w:t xml:space="preserve"> the supplied data is clean. </w:t>
-      </w:r>
-      <w:proofErr w:type="gramStart"/>
-      <w:r>
-        <w:t>That’s</w:t>
-      </w:r>
-      <w:proofErr w:type="gramEnd"/>
-      <w:r>
-        <w:t xml:space="preserve"> why we make sure to clean the data during import into the shadow DB and </w:t>
+        <w:t xml:space="preserve">This proved to be straightforward as long as the supplied data is clean. </w:t>
+      </w:r>
+      <w:r>
+        <w:t xml:space="preserve">That’s why we make sure to clean the data during import into the shadow DB and </w:t>
       </w:r>
       <w:r>
         <w:t xml:space="preserve">to use proper formatting for date and time fields. </w:t>
@@ -6336,19 +6233,32 @@
     </w:p>
     <w:p>
       <w:pPr>
-        <w:pStyle w:val="Caption"/>
+        <w:pStyle w:val="Bijschrift"/>
       </w:pPr>
       <w:r>
         <w:t xml:space="preserve">Fig. </w:t>
       </w:r>
-      <w:fldSimple w:instr=" SEQ Fig. \* ARABIC ">
-        <w:r>
-          <w:rPr>
-            <w:noProof/>
-          </w:rPr>
-          <w:t>13</w:t>
-        </w:r>
-      </w:fldSimple>
+      <w:r>
+        <w:fldChar w:fldCharType="begin"/>
+      </w:r>
+      <w:r>
+        <w:instrText xml:space="preserve"> SEQ Fig. \* ARABIC </w:instrText>
+      </w:r>
+      <w:r>
+        <w:fldChar w:fldCharType="separate"/>
+      </w:r>
+      <w:r>
+        <w:rPr>
+          <w:noProof/>
+        </w:rPr>
+        <w:t>13</w:t>
+      </w:r>
+      <w:r>
+        <w:rPr>
+          <w:noProof/>
+        </w:rPr>
+        <w:fldChar w:fldCharType="end"/>
+      </w:r>
       <w:r>
         <w:t xml:space="preserve"> - SQL </w:t>
       </w:r>
@@ -6429,19 +6339,32 @@
     </w:p>
     <w:p>
       <w:pPr>
-        <w:pStyle w:val="Caption"/>
+        <w:pStyle w:val="Bijschrift"/>
       </w:pPr>
       <w:r>
         <w:t xml:space="preserve">Fig. </w:t>
       </w:r>
-      <w:fldSimple w:instr=" SEQ Fig. \* ARABIC ">
-        <w:r>
-          <w:rPr>
-            <w:noProof/>
-          </w:rPr>
-          <w:t>14</w:t>
-        </w:r>
-      </w:fldSimple>
+      <w:r>
+        <w:fldChar w:fldCharType="begin"/>
+      </w:r>
+      <w:r>
+        <w:instrText xml:space="preserve"> SEQ Fig. \* ARABIC </w:instrText>
+      </w:r>
+      <w:r>
+        <w:fldChar w:fldCharType="separate"/>
+      </w:r>
+      <w:r>
+        <w:rPr>
+          <w:noProof/>
+        </w:rPr>
+        <w:t>14</w:t>
+      </w:r>
+      <w:r>
+        <w:rPr>
+          <w:noProof/>
+        </w:rPr>
+        <w:fldChar w:fldCharType="end"/>
+      </w:r>
       <w:r>
         <w:t xml:space="preserve"> - SQL 1st draft INSERT SP</w:t>
       </w:r>
@@ -6472,15 +6395,7 @@
         <w:t xml:space="preserve">that copies the data between the two data bases. This version of the SP </w:t>
       </w:r>
       <w:r>
-        <w:t xml:space="preserve">is far from finished however since it </w:t>
-      </w:r>
-      <w:proofErr w:type="gramStart"/>
-      <w:r>
-        <w:t>doesn’t</w:t>
-      </w:r>
-      <w:proofErr w:type="gramEnd"/>
-      <w:r>
-        <w:t xml:space="preserve"> properly redistribute</w:t>
+        <w:t>is far from finished however since it doesn’t properly redistribute</w:t>
       </w:r>
       <w:r>
         <w:t xml:space="preserve"> the data into its target locations.</w:t>
@@ -6539,19 +6454,32 @@
     </w:p>
     <w:p>
       <w:pPr>
-        <w:pStyle w:val="Caption"/>
+        <w:pStyle w:val="Bijschrift"/>
       </w:pPr>
       <w:r>
         <w:t xml:space="preserve">Fig. </w:t>
       </w:r>
-      <w:fldSimple w:instr=" SEQ Fig. \* ARABIC ">
-        <w:r>
-          <w:rPr>
-            <w:noProof/>
-          </w:rPr>
-          <w:t>15</w:t>
-        </w:r>
-      </w:fldSimple>
+      <w:r>
+        <w:fldChar w:fldCharType="begin"/>
+      </w:r>
+      <w:r>
+        <w:instrText xml:space="preserve"> SEQ Fig. \* ARABIC </w:instrText>
+      </w:r>
+      <w:r>
+        <w:fldChar w:fldCharType="separate"/>
+      </w:r>
+      <w:r>
+        <w:rPr>
+          <w:noProof/>
+        </w:rPr>
+        <w:t>15</w:t>
+      </w:r>
+      <w:r>
+        <w:rPr>
+          <w:noProof/>
+        </w:rPr>
+        <w:fldChar w:fldCharType="end"/>
+      </w:r>
       <w:r>
         <w:t xml:space="preserve"> - SQL further SP development</w:t>
       </w:r>
@@ -6577,15 +6505,7 @@
         <w:t xml:space="preserve"> statement</w:t>
       </w:r>
       <w:r>
-        <w:t xml:space="preserve">. Some issues </w:t>
-      </w:r>
-      <w:proofErr w:type="gramStart"/>
-      <w:r>
-        <w:t>we’ve</w:t>
-      </w:r>
-      <w:proofErr w:type="gramEnd"/>
-      <w:r>
-        <w:t xml:space="preserve"> had is proper </w:t>
+        <w:t xml:space="preserve">. Some issues we’ve had is proper </w:t>
       </w:r>
       <w:r>
         <w:t xml:space="preserve">date/time string formatting due to the limited possibilities of formatting within </w:t>
@@ -6659,19 +6579,32 @@
     </w:p>
     <w:p>
       <w:pPr>
-        <w:pStyle w:val="Caption"/>
+        <w:pStyle w:val="Bijschrift"/>
       </w:pPr>
       <w:r>
         <w:t xml:space="preserve">Fig. </w:t>
       </w:r>
-      <w:fldSimple w:instr=" SEQ Fig. \* ARABIC ">
-        <w:r>
-          <w:rPr>
-            <w:noProof/>
-          </w:rPr>
-          <w:t>16</w:t>
-        </w:r>
-      </w:fldSimple>
+      <w:r>
+        <w:fldChar w:fldCharType="begin"/>
+      </w:r>
+      <w:r>
+        <w:instrText xml:space="preserve"> SEQ Fig. \* ARABIC </w:instrText>
+      </w:r>
+      <w:r>
+        <w:fldChar w:fldCharType="separate"/>
+      </w:r>
+      <w:r>
+        <w:rPr>
+          <w:noProof/>
+        </w:rPr>
+        <w:t>16</w:t>
+      </w:r>
+      <w:r>
+        <w:rPr>
+          <w:noProof/>
+        </w:rPr>
+        <w:fldChar w:fldCharType="end"/>
+      </w:r>
       <w:r>
         <w:t xml:space="preserve"> - SQL </w:t>
       </w:r>
@@ -6717,15 +6650,7 @@
         <w:t xml:space="preserve">An address </w:t>
       </w:r>
       <w:r>
-        <w:t xml:space="preserve">has to be not only within a given range, but it also has </w:t>
-      </w:r>
-      <w:proofErr w:type="gramStart"/>
-      <w:r>
-        <w:t>be</w:t>
-      </w:r>
-      <w:proofErr w:type="gramEnd"/>
-      <w:r>
-        <w:t xml:space="preserve"> compared against the right range – odd or even. </w:t>
+        <w:t xml:space="preserve">has to be not only within a given range, but it also has be compared against the right range – odd or even. </w:t>
       </w:r>
       <w:r>
         <w:t xml:space="preserve">To couple the proper </w:t>
@@ -6758,15 +6683,7 @@
         <w:t xml:space="preserve">identify whether </w:t>
       </w:r>
       <w:r>
-        <w:t xml:space="preserve">house number is odd or even and then to compare whether </w:t>
-      </w:r>
-      <w:proofErr w:type="gramStart"/>
-      <w:r>
-        <w:t>it’s</w:t>
-      </w:r>
-      <w:proofErr w:type="gramEnd"/>
-      <w:r>
-        <w:t xml:space="preserve"> within the given range. </w:t>
+        <w:t xml:space="preserve">house number is odd or even and then to compare whether it’s within the given range. </w:t>
       </w:r>
       <w:r>
         <w:rPr>
@@ -6779,15 +6696,7 @@
         <w:t xml:space="preserve"> is also used to identify whether a row concerns even or odd </w:t>
       </w:r>
       <w:r>
-        <w:t xml:space="preserve">ranges. This early draft </w:t>
-      </w:r>
-      <w:proofErr w:type="gramStart"/>
-      <w:r>
-        <w:t>doesn’t</w:t>
-      </w:r>
-      <w:proofErr w:type="gramEnd"/>
-      <w:r>
-        <w:t xml:space="preserve"> work properly. </w:t>
+        <w:t xml:space="preserve">ranges. This early draft doesn’t work properly. </w:t>
       </w:r>
     </w:p>
     <w:p>
@@ -6843,19 +6752,32 @@
     </w:p>
     <w:p>
       <w:pPr>
-        <w:pStyle w:val="Caption"/>
+        <w:pStyle w:val="Bijschrift"/>
       </w:pPr>
       <w:r>
         <w:t xml:space="preserve">Fig. </w:t>
       </w:r>
-      <w:fldSimple w:instr=" SEQ Fig. \* ARABIC ">
-        <w:r>
-          <w:rPr>
-            <w:noProof/>
-          </w:rPr>
-          <w:t>17</w:t>
-        </w:r>
-      </w:fldSimple>
+      <w:r>
+        <w:fldChar w:fldCharType="begin"/>
+      </w:r>
+      <w:r>
+        <w:instrText xml:space="preserve"> SEQ Fig. \* ARABIC </w:instrText>
+      </w:r>
+      <w:r>
+        <w:fldChar w:fldCharType="separate"/>
+      </w:r>
+      <w:r>
+        <w:rPr>
+          <w:noProof/>
+        </w:rPr>
+        <w:t>17</w:t>
+      </w:r>
+      <w:r>
+        <w:rPr>
+          <w:noProof/>
+        </w:rPr>
+        <w:fldChar w:fldCharType="end"/>
+      </w:r>
       <w:r>
         <w:t xml:space="preserve"> - SQL </w:t>
       </w:r>
@@ -6883,13 +6805,8 @@
       <w:r>
         <w:t xml:space="preserve">This is the working version of the SP from previous page. </w:t>
       </w:r>
-      <w:proofErr w:type="gramStart"/>
-      <w:r>
-        <w:t>We’ve</w:t>
-      </w:r>
-      <w:proofErr w:type="gramEnd"/>
-      <w:r>
-        <w:t xml:space="preserve"> included a check whether given data exists in the DB already to avoid duplicates. </w:t>
+      <w:r>
+        <w:t xml:space="preserve">We’ve included a check whether given data exists in the DB already to avoid duplicates. </w:t>
       </w:r>
       <w:r>
         <w:t>Working on this SP it turned out not all zip codes are included within the supplied files</w:t>
@@ -6958,19 +6875,32 @@
     </w:p>
     <w:p>
       <w:pPr>
-        <w:pStyle w:val="Caption"/>
+        <w:pStyle w:val="Bijschrift"/>
       </w:pPr>
       <w:r>
         <w:t xml:space="preserve">Fig. </w:t>
       </w:r>
-      <w:fldSimple w:instr=" SEQ Fig. \* ARABIC ">
-        <w:r>
-          <w:rPr>
-            <w:noProof/>
-          </w:rPr>
-          <w:t>18</w:t>
-        </w:r>
-      </w:fldSimple>
+      <w:r>
+        <w:fldChar w:fldCharType="begin"/>
+      </w:r>
+      <w:r>
+        <w:instrText xml:space="preserve"> SEQ Fig. \* ARABIC </w:instrText>
+      </w:r>
+      <w:r>
+        <w:fldChar w:fldCharType="separate"/>
+      </w:r>
+      <w:r>
+        <w:rPr>
+          <w:noProof/>
+        </w:rPr>
+        <w:t>18</w:t>
+      </w:r>
+      <w:r>
+        <w:rPr>
+          <w:noProof/>
+        </w:rPr>
+        <w:fldChar w:fldCharType="end"/>
+      </w:r>
       <w:r>
         <w:t xml:space="preserve"> - SQL all stored procedures used</w:t>
       </w:r>
@@ -7023,19 +6953,32 @@
     </w:p>
     <w:p>
       <w:pPr>
-        <w:pStyle w:val="Caption"/>
+        <w:pStyle w:val="Bijschrift"/>
       </w:pPr>
       <w:r>
         <w:t xml:space="preserve">Fig. </w:t>
       </w:r>
-      <w:fldSimple w:instr=" SEQ Fig. \* ARABIC ">
-        <w:r>
-          <w:rPr>
-            <w:noProof/>
-          </w:rPr>
-          <w:t>19</w:t>
-        </w:r>
-      </w:fldSimple>
+      <w:r>
+        <w:fldChar w:fldCharType="begin"/>
+      </w:r>
+      <w:r>
+        <w:instrText xml:space="preserve"> SEQ Fig. \* ARABIC </w:instrText>
+      </w:r>
+      <w:r>
+        <w:fldChar w:fldCharType="separate"/>
+      </w:r>
+      <w:r>
+        <w:rPr>
+          <w:noProof/>
+        </w:rPr>
+        <w:t>19</w:t>
+      </w:r>
+      <w:r>
+        <w:rPr>
+          <w:noProof/>
+        </w:rPr>
+        <w:fldChar w:fldCharType="end"/>
+      </w:r>
       <w:r>
         <w:t xml:space="preserve"> </w:t>
       </w:r>
@@ -7054,23 +6997,7 @@
     </w:p>
     <w:p>
       <w:r>
-        <w:t xml:space="preserve">We have contained </w:t>
-      </w:r>
-      <w:proofErr w:type="gramStart"/>
-      <w:r>
-        <w:t>all of</w:t>
-      </w:r>
-      <w:proofErr w:type="gramEnd"/>
-      <w:r>
-        <w:t xml:space="preserve"> our Stored Procedures within a script, which is a functionality within the SQL Server Management Studio. The creation of the data base itself, all PK/FK constraints are also handled by the script. This allows us to quickly set the whole data base back up again when the data gets too messy due to the trial and error during testing. After running the </w:t>
-      </w:r>
-      <w:proofErr w:type="gramStart"/>
-      <w:r>
-        <w:t>script</w:t>
-      </w:r>
-      <w:proofErr w:type="gramEnd"/>
-      <w:r>
-        <w:t xml:space="preserve"> we have all the SP’s already created and it’s just a matter of running them all in consecutive order.</w:t>
+        <w:t>We have contained all of our Stored Procedures within a script, which is a functionality within the SQL Server Management Studio. The creation of the data base itself, all PK/FK constraints are also handled by the script. This allows us to quickly set the whole data base back up again when the data gets too messy due to the trial and error during testing. After running the script we have all the SP’s already created and it’s just a matter of running them all in consecutive order.</w:t>
       </w:r>
       <w:r>
         <w:t xml:space="preserve"> This is being handled by the pictured SP. It looks for </w:t>
@@ -7099,7 +7026,7 @@
     </w:p>
     <w:p>
       <w:pPr>
-        <w:pStyle w:val="Heading3"/>
+        <w:pStyle w:val="Kop3"/>
         <w:rPr>
           <w:rFonts w:asciiTheme="minorHAnsi" w:hAnsiTheme="minorHAnsi"/>
           <w:color w:val="C00000"/>
@@ -7192,7 +7119,7 @@
       <w:proofErr w:type="spellStart"/>
       <w:r>
         <w:rPr>
-          <w:rStyle w:val="Strong"/>
+          <w:rStyle w:val="Zwaar"/>
           <w:b w:val="0"/>
           <w:bCs w:val="0"/>
           <w:i/>
@@ -7205,7 +7132,7 @@
       <w:proofErr w:type="spellEnd"/>
       <w:r>
         <w:rPr>
-          <w:rStyle w:val="Strong"/>
+          <w:rStyle w:val="Zwaar"/>
           <w:sz w:val="28"/>
           <w:szCs w:val="28"/>
         </w:rPr>
@@ -7213,7 +7140,7 @@
       </w:r>
       <w:r>
         <w:rPr>
-          <w:rStyle w:val="Strong"/>
+          <w:rStyle w:val="Zwaar"/>
           <w:b w:val="0"/>
           <w:bCs w:val="0"/>
           <w:sz w:val="28"/>
@@ -7223,7 +7150,7 @@
       </w:r>
       <w:r>
         <w:rPr>
-          <w:rStyle w:val="Strong"/>
+          <w:rStyle w:val="Zwaar"/>
           <w:b w:val="0"/>
           <w:bCs w:val="0"/>
           <w:i/>
@@ -7235,7 +7162,7 @@
       </w:r>
       <w:r>
         <w:rPr>
-          <w:rStyle w:val="Strong"/>
+          <w:rStyle w:val="Zwaar"/>
           <w:b w:val="0"/>
           <w:bCs w:val="0"/>
           <w:sz w:val="28"/>
@@ -7245,7 +7172,7 @@
       </w:r>
       <w:r>
         <w:rPr>
-          <w:rStyle w:val="Strong"/>
+          <w:rStyle w:val="Zwaar"/>
           <w:sz w:val="28"/>
           <w:szCs w:val="28"/>
         </w:rPr>
@@ -7321,23 +7248,7 @@
           <w:sz w:val="28"/>
           <w:szCs w:val="28"/>
         </w:rPr>
-        <w:t xml:space="preserve">into the memory. Mainly for performance reasons </w:t>
-      </w:r>
-      <w:proofErr w:type="gramStart"/>
-      <w:r>
-        <w:rPr>
-          <w:sz w:val="28"/>
-          <w:szCs w:val="28"/>
-        </w:rPr>
-        <w:t>we’ll</w:t>
-      </w:r>
-      <w:proofErr w:type="gramEnd"/>
-      <w:r>
-        <w:rPr>
-          <w:sz w:val="28"/>
-          <w:szCs w:val="28"/>
-        </w:rPr>
-        <w:t xml:space="preserve"> go with the latter approach. </w:t>
+        <w:t xml:space="preserve">into the memory. Mainly for performance reasons we’ll go with the latter approach. </w:t>
       </w:r>
       <w:proofErr w:type="spellStart"/>
       <w:r>
@@ -7376,21 +7287,12 @@
         </w:rPr>
         <w:t xml:space="preserve">Otherwise, </w:t>
       </w:r>
-      <w:proofErr w:type="gramStart"/>
-      <w:r>
-        <w:rPr>
-          <w:sz w:val="28"/>
-          <w:szCs w:val="28"/>
-        </w:rPr>
-        <w:t>we’d</w:t>
-      </w:r>
-      <w:proofErr w:type="gramEnd"/>
-      <w:r>
-        <w:rPr>
-          <w:sz w:val="28"/>
-          <w:szCs w:val="28"/>
-        </w:rPr>
-        <w:t xml:space="preserve"> have to deal with waiting times during presentations</w:t>
+      <w:r>
+        <w:rPr>
+          <w:sz w:val="28"/>
+          <w:szCs w:val="28"/>
+        </w:rPr>
+        <w:t>we’d have to deal with waiting times during presentations</w:t>
       </w:r>
       <w:r>
         <w:rPr>
@@ -7509,23 +7411,7 @@
           <w:sz w:val="28"/>
           <w:szCs w:val="28"/>
         </w:rPr>
-        <w:t xml:space="preserve">data </w:t>
-      </w:r>
-      <w:proofErr w:type="gramStart"/>
-      <w:r>
-        <w:rPr>
-          <w:sz w:val="28"/>
-          <w:szCs w:val="28"/>
-        </w:rPr>
-        <w:t>doesn’t</w:t>
-      </w:r>
-      <w:proofErr w:type="gramEnd"/>
-      <w:r>
-        <w:rPr>
-          <w:sz w:val="28"/>
-          <w:szCs w:val="28"/>
-        </w:rPr>
-        <w:t xml:space="preserve"> need to be refreshed each time new records are added</w:t>
+        <w:t>data doesn’t need to be refreshed each time new records are added</w:t>
       </w:r>
       <w:r>
         <w:rPr>
@@ -7604,23 +7490,7 @@
           <w:sz w:val="28"/>
           <w:szCs w:val="28"/>
         </w:rPr>
-        <w:t xml:space="preserve"> and Import is </w:t>
-      </w:r>
-      <w:proofErr w:type="gramStart"/>
-      <w:r>
-        <w:rPr>
-          <w:sz w:val="28"/>
-          <w:szCs w:val="28"/>
-        </w:rPr>
-        <w:t>similar to</w:t>
-      </w:r>
-      <w:proofErr w:type="gramEnd"/>
-      <w:r>
-        <w:rPr>
-          <w:sz w:val="28"/>
-          <w:szCs w:val="28"/>
-        </w:rPr>
-        <w:t xml:space="preserve"> an offline mode</w:t>
+        <w:t xml:space="preserve"> and Import is similar to an offline mode</w:t>
       </w:r>
       <w:r>
         <w:rPr>
@@ -11177,7 +11047,6 @@
         <w:t xml:space="preserve"> </w:t>
       </w:r>
       <w:proofErr w:type="spellStart"/>
-      <w:proofErr w:type="gramStart"/>
       <w:r>
         <w:rPr>
           <w:rFonts w:ascii="Consolas" w:hAnsi="Consolas" w:cs="Consolas"/>
@@ -11209,7 +11078,6 @@
         <w:t>Name</w:t>
       </w:r>
       <w:proofErr w:type="spellEnd"/>
-      <w:proofErr w:type="gramEnd"/>
       <w:r>
         <w:rPr>
           <w:rFonts w:ascii="Consolas" w:hAnsi="Consolas" w:cs="Consolas"/>
@@ -11385,18 +11253,7 @@
           <w:szCs w:val="12"/>
           <w:lang w:val="en-GB"/>
         </w:rPr>
-        <w:t>row_</w:t>
-      </w:r>
-      <w:proofErr w:type="gramStart"/>
-      <w:r>
-        <w:rPr>
-          <w:rFonts w:ascii="Consolas" w:hAnsi="Consolas" w:cs="Consolas"/>
-          <w:color w:val="FF00FF"/>
-          <w:sz w:val="12"/>
-          <w:szCs w:val="12"/>
-          <w:lang w:val="en-GB"/>
-        </w:rPr>
-        <w:t>number</w:t>
+        <w:t>row_number</w:t>
       </w:r>
       <w:proofErr w:type="spellEnd"/>
       <w:r>
@@ -11407,18 +11264,7 @@
           <w:szCs w:val="12"/>
           <w:lang w:val="en-GB"/>
         </w:rPr>
-        <w:t>(</w:t>
-      </w:r>
-      <w:proofErr w:type="gramEnd"/>
-      <w:r>
-        <w:rPr>
-          <w:rFonts w:ascii="Consolas" w:hAnsi="Consolas" w:cs="Consolas"/>
-          <w:color w:val="808080"/>
-          <w:sz w:val="12"/>
-          <w:szCs w:val="12"/>
-          <w:lang w:val="en-GB"/>
-        </w:rPr>
-        <w:t>)</w:t>
+        <w:t>()</w:t>
       </w:r>
       <w:r>
         <w:rPr>
@@ -11807,7 +11653,6 @@
         <w:t xml:space="preserve"> </w:t>
       </w:r>
       <w:proofErr w:type="spellStart"/>
-      <w:proofErr w:type="gramStart"/>
       <w:r>
         <w:rPr>
           <w:rFonts w:ascii="Consolas" w:hAnsi="Consolas" w:cs="Consolas"/>
@@ -11839,7 +11684,6 @@
         <w:t>CustomerID</w:t>
       </w:r>
       <w:proofErr w:type="spellEnd"/>
-      <w:proofErr w:type="gramEnd"/>
       <w:r>
         <w:rPr>
           <w:rFonts w:ascii="Consolas" w:hAnsi="Consolas" w:cs="Consolas"/>
@@ -11967,7 +11811,6 @@
         <w:t xml:space="preserve"> </w:t>
       </w:r>
       <w:proofErr w:type="spellStart"/>
-      <w:proofErr w:type="gramStart"/>
       <w:r>
         <w:rPr>
           <w:rFonts w:ascii="Consolas" w:hAnsi="Consolas" w:cs="Consolas"/>
@@ -11999,7 +11842,6 @@
         <w:t>OrderID</w:t>
       </w:r>
       <w:proofErr w:type="spellEnd"/>
-      <w:proofErr w:type="gramEnd"/>
       <w:r>
         <w:rPr>
           <w:rFonts w:ascii="Consolas" w:hAnsi="Consolas" w:cs="Consolas"/>
@@ -12127,7 +11969,6 @@
         <w:t xml:space="preserve"> </w:t>
       </w:r>
       <w:proofErr w:type="spellStart"/>
-      <w:proofErr w:type="gramStart"/>
       <w:r>
         <w:rPr>
           <w:rFonts w:ascii="Consolas" w:hAnsi="Consolas" w:cs="Consolas"/>
@@ -12159,7 +12000,6 @@
         <w:t>OrderItemID</w:t>
       </w:r>
       <w:proofErr w:type="spellEnd"/>
-      <w:proofErr w:type="gramEnd"/>
       <w:r>
         <w:rPr>
           <w:rFonts w:ascii="Consolas" w:hAnsi="Consolas" w:cs="Consolas"/>
@@ -12317,7 +12157,6 @@
         <w:t xml:space="preserve"> </w:t>
       </w:r>
       <w:proofErr w:type="spellStart"/>
-      <w:proofErr w:type="gramStart"/>
       <w:r>
         <w:rPr>
           <w:rFonts w:ascii="Consolas" w:hAnsi="Consolas" w:cs="Consolas"/>
@@ -12349,7 +12188,6 @@
         <w:t>ProductID</w:t>
       </w:r>
       <w:proofErr w:type="spellEnd"/>
-      <w:proofErr w:type="gramEnd"/>
     </w:p>
     <w:p>
       <w:pPr>
@@ -12427,7 +12265,6 @@
         <w:t xml:space="preserve"> </w:t>
       </w:r>
       <w:proofErr w:type="spellStart"/>
-      <w:proofErr w:type="gramStart"/>
       <w:r>
         <w:rPr>
           <w:rFonts w:ascii="Consolas" w:hAnsi="Consolas" w:cs="Consolas"/>
@@ -12459,7 +12296,6 @@
         <w:t>ProductPropertiesID</w:t>
       </w:r>
       <w:proofErr w:type="spellEnd"/>
-      <w:proofErr w:type="gramEnd"/>
       <w:r>
         <w:rPr>
           <w:rFonts w:ascii="Consolas" w:hAnsi="Consolas" w:cs="Consolas"/>
@@ -12545,7 +12381,6 @@
         <w:t xml:space="preserve"> </w:t>
       </w:r>
       <w:proofErr w:type="spellStart"/>
-      <w:proofErr w:type="gramStart"/>
       <w:r>
         <w:rPr>
           <w:rFonts w:ascii="Consolas" w:hAnsi="Consolas" w:cs="Consolas"/>
@@ -12577,7 +12412,6 @@
         <w:t>ProductCategoryID</w:t>
       </w:r>
       <w:proofErr w:type="spellEnd"/>
-      <w:proofErr w:type="gramEnd"/>
       <w:r>
         <w:rPr>
           <w:rFonts w:ascii="Consolas" w:hAnsi="Consolas" w:cs="Consolas"/>
@@ -12683,7 +12517,6 @@
         <w:t xml:space="preserve"> </w:t>
       </w:r>
       <w:proofErr w:type="spellStart"/>
-      <w:proofErr w:type="gramStart"/>
       <w:r>
         <w:rPr>
           <w:rFonts w:ascii="Consolas" w:hAnsi="Consolas" w:cs="Consolas"/>
@@ -12715,7 +12548,6 @@
         <w:t>Name</w:t>
       </w:r>
       <w:proofErr w:type="spellEnd"/>
-      <w:proofErr w:type="gramEnd"/>
       <w:r>
         <w:rPr>
           <w:rFonts w:ascii="Consolas" w:hAnsi="Consolas" w:cs="Consolas"/>
@@ -13159,7 +12991,6 @@
         </w:rPr>
       </w:pPr>
       <w:proofErr w:type="spellStart"/>
-      <w:proofErr w:type="gramStart"/>
       <w:r>
         <w:rPr>
           <w:rFonts w:ascii="Consolas" w:hAnsi="Consolas" w:cs="Consolas"/>
@@ -13191,7 +13022,6 @@
         <w:t>Name</w:t>
       </w:r>
       <w:proofErr w:type="spellEnd"/>
-      <w:proofErr w:type="gramEnd"/>
       <w:r>
         <w:rPr>
           <w:rFonts w:ascii="Consolas" w:hAnsi="Consolas" w:cs="Consolas"/>
@@ -13247,7 +13077,6 @@
         </w:rPr>
       </w:pPr>
       <w:proofErr w:type="spellStart"/>
-      <w:proofErr w:type="gramStart"/>
       <w:r>
         <w:rPr>
           <w:rFonts w:ascii="Consolas" w:hAnsi="Consolas" w:cs="Consolas"/>
@@ -13279,7 +13108,6 @@
         <w:t>Name</w:t>
       </w:r>
       <w:proofErr w:type="spellEnd"/>
-      <w:proofErr w:type="gramEnd"/>
       <w:r>
         <w:rPr>
           <w:rFonts w:ascii="Consolas" w:hAnsi="Consolas" w:cs="Consolas"/>
@@ -13355,7 +13183,6 @@
         <w:t>(</w:t>
       </w:r>
       <w:proofErr w:type="spellStart"/>
-      <w:proofErr w:type="gramStart"/>
       <w:r>
         <w:rPr>
           <w:rFonts w:ascii="Consolas" w:hAnsi="Consolas" w:cs="Consolas"/>
@@ -13387,7 +13214,6 @@
         <w:t>Quantity</w:t>
       </w:r>
       <w:proofErr w:type="spellEnd"/>
-      <w:proofErr w:type="gramEnd"/>
       <w:r>
         <w:rPr>
           <w:rFonts w:ascii="Consolas" w:hAnsi="Consolas" w:cs="Consolas"/>
@@ -13460,39 +13286,17 @@
           <w:szCs w:val="12"/>
           <w:lang w:val="en-GB"/>
         </w:rPr>
-        <w:t>ROW_</w:t>
-      </w:r>
-      <w:proofErr w:type="gramStart"/>
-      <w:r>
-        <w:rPr>
-          <w:rFonts w:ascii="Consolas" w:hAnsi="Consolas" w:cs="Consolas"/>
-          <w:color w:val="FF00FF"/>
-          <w:sz w:val="12"/>
-          <w:szCs w:val="12"/>
-          <w:lang w:val="en-GB"/>
-        </w:rPr>
-        <w:t>NUMBER</w:t>
-      </w:r>
-      <w:r>
-        <w:rPr>
-          <w:rFonts w:ascii="Consolas" w:hAnsi="Consolas" w:cs="Consolas"/>
-          <w:color w:val="808080"/>
-          <w:sz w:val="12"/>
-          <w:szCs w:val="12"/>
-          <w:lang w:val="en-GB"/>
-        </w:rPr>
-        <w:t>(</w:t>
-      </w:r>
-      <w:proofErr w:type="gramEnd"/>
-      <w:r>
-        <w:rPr>
-          <w:rFonts w:ascii="Consolas" w:hAnsi="Consolas" w:cs="Consolas"/>
-          <w:color w:val="808080"/>
-          <w:sz w:val="12"/>
-          <w:szCs w:val="12"/>
-          <w:lang w:val="en-GB"/>
-        </w:rPr>
-        <w:t>)</w:t>
+        <w:t>ROW_NUMBER</w:t>
+      </w:r>
+      <w:r>
+        <w:rPr>
+          <w:rFonts w:ascii="Consolas" w:hAnsi="Consolas" w:cs="Consolas"/>
+          <w:color w:val="808080"/>
+          <w:sz w:val="12"/>
+          <w:szCs w:val="12"/>
+          <w:lang w:val="en-GB"/>
+        </w:rPr>
+        <w:t>()</w:t>
       </w:r>
       <w:r>
         <w:rPr>
@@ -13871,7 +13675,6 @@
         <w:t xml:space="preserve"> </w:t>
       </w:r>
       <w:proofErr w:type="spellStart"/>
-      <w:proofErr w:type="gramStart"/>
       <w:r>
         <w:rPr>
           <w:rFonts w:ascii="Consolas" w:hAnsi="Consolas" w:cs="Consolas"/>
@@ -13903,7 +13706,6 @@
         <w:t>StoreID</w:t>
       </w:r>
       <w:proofErr w:type="spellEnd"/>
-      <w:proofErr w:type="gramEnd"/>
       <w:r>
         <w:rPr>
           <w:rFonts w:ascii="Consolas" w:hAnsi="Consolas" w:cs="Consolas"/>
@@ -14031,7 +13833,6 @@
         <w:t xml:space="preserve"> </w:t>
       </w:r>
       <w:proofErr w:type="spellStart"/>
-      <w:proofErr w:type="gramStart"/>
       <w:r>
         <w:rPr>
           <w:rFonts w:ascii="Consolas" w:hAnsi="Consolas" w:cs="Consolas"/>
@@ -14063,7 +13864,6 @@
         <w:t>OrderID</w:t>
       </w:r>
       <w:proofErr w:type="spellEnd"/>
-      <w:proofErr w:type="gramEnd"/>
       <w:r>
         <w:rPr>
           <w:rFonts w:ascii="Consolas" w:hAnsi="Consolas" w:cs="Consolas"/>
@@ -14191,7 +13991,6 @@
         <w:t xml:space="preserve"> </w:t>
       </w:r>
       <w:proofErr w:type="spellStart"/>
-      <w:proofErr w:type="gramStart"/>
       <w:r>
         <w:rPr>
           <w:rFonts w:ascii="Consolas" w:hAnsi="Consolas" w:cs="Consolas"/>
@@ -14223,7 +14022,6 @@
         <w:t>OrderItemID</w:t>
       </w:r>
       <w:proofErr w:type="spellEnd"/>
-      <w:proofErr w:type="gramEnd"/>
       <w:r>
         <w:rPr>
           <w:rFonts w:ascii="Consolas" w:hAnsi="Consolas" w:cs="Consolas"/>
@@ -14329,7 +14127,6 @@
         <w:t xml:space="preserve"> </w:t>
       </w:r>
       <w:proofErr w:type="spellStart"/>
-      <w:proofErr w:type="gramStart"/>
       <w:r>
         <w:rPr>
           <w:rFonts w:ascii="Consolas" w:hAnsi="Consolas" w:cs="Consolas"/>
@@ -14361,7 +14158,6 @@
         <w:t>ProductPropertiesID</w:t>
       </w:r>
       <w:proofErr w:type="spellEnd"/>
-      <w:proofErr w:type="gramEnd"/>
       <w:r>
         <w:rPr>
           <w:rFonts w:ascii="Consolas" w:hAnsi="Consolas" w:cs="Consolas"/>
@@ -14501,7 +14297,6 @@
         <w:t xml:space="preserve"> </w:t>
       </w:r>
       <w:proofErr w:type="spellStart"/>
-      <w:proofErr w:type="gramStart"/>
       <w:r>
         <w:rPr>
           <w:rFonts w:ascii="Consolas" w:hAnsi="Consolas" w:cs="Consolas"/>
@@ -14533,7 +14328,6 @@
         <w:t>ProductPropertiesID</w:t>
       </w:r>
       <w:proofErr w:type="spellEnd"/>
-      <w:proofErr w:type="gramEnd"/>
       <w:r>
         <w:rPr>
           <w:rFonts w:ascii="Consolas" w:hAnsi="Consolas" w:cs="Consolas"/>
@@ -14619,7 +14413,6 @@
         <w:t xml:space="preserve"> </w:t>
       </w:r>
       <w:proofErr w:type="spellStart"/>
-      <w:proofErr w:type="gramStart"/>
       <w:r>
         <w:rPr>
           <w:rFonts w:ascii="Consolas" w:hAnsi="Consolas" w:cs="Consolas"/>
@@ -14651,7 +14444,6 @@
         <w:t>ProductCategoryID</w:t>
       </w:r>
       <w:proofErr w:type="spellEnd"/>
-      <w:proofErr w:type="gramEnd"/>
       <w:r>
         <w:rPr>
           <w:rFonts w:ascii="Consolas" w:hAnsi="Consolas" w:cs="Consolas"/>
@@ -14757,7 +14549,6 @@
         <w:t xml:space="preserve"> </w:t>
       </w:r>
       <w:proofErr w:type="spellStart"/>
-      <w:proofErr w:type="gramStart"/>
       <w:r>
         <w:rPr>
           <w:rFonts w:ascii="Consolas" w:hAnsi="Consolas" w:cs="Consolas"/>
@@ -14789,7 +14580,6 @@
         <w:t>Name</w:t>
       </w:r>
       <w:proofErr w:type="spellEnd"/>
-      <w:proofErr w:type="gramEnd"/>
       <w:r>
         <w:rPr>
           <w:rFonts w:ascii="Consolas" w:hAnsi="Consolas" w:cs="Consolas"/>
@@ -14955,17 +14745,7 @@
           <w:sz w:val="12"/>
           <w:szCs w:val="12"/>
         </w:rPr>
-        <w:t xml:space="preserve"> </w:t>
-      </w:r>
-      <w:proofErr w:type="gramStart"/>
-      <w:r>
-        <w:rPr>
-          <w:rFonts w:ascii="Consolas" w:hAnsi="Consolas" w:cs="Consolas"/>
-          <w:color w:val="000000"/>
-          <w:sz w:val="12"/>
-          <w:szCs w:val="12"/>
-        </w:rPr>
-        <w:t>3</w:t>
+        <w:t xml:space="preserve"> 3</w:t>
       </w:r>
       <w:r>
         <w:rPr>
@@ -14976,7 +14756,6 @@
         </w:rPr>
         <w:t>;</w:t>
       </w:r>
-      <w:proofErr w:type="gramEnd"/>
     </w:p>
     <w:p>
       <w:pPr>
@@ -14994,7 +14773,7 @@
     </w:p>
     <w:p>
       <w:pPr>
-        <w:pStyle w:val="Caption"/>
+        <w:pStyle w:val="Bijschrift"/>
         <w:rPr>
           <w:sz w:val="28"/>
           <w:szCs w:val="28"/>
@@ -15246,7 +15025,7 @@
     </w:p>
     <w:p>
       <w:pPr>
-        <w:pStyle w:val="Caption"/>
+        <w:pStyle w:val="Bijschrift"/>
       </w:pPr>
       <w:r>
         <w:t xml:space="preserve">Fig. </w:t>
@@ -15255,10 +15034,7 @@
         <w:fldChar w:fldCharType="begin"/>
       </w:r>
       <w:r>
-        <w:instrText xml:space="preserve"> SEQ Fi</w:instrText>
-      </w:r>
-      <w:r>
-        <w:instrText xml:space="preserve">g. \* ARABIC </w:instrText>
+        <w:instrText xml:space="preserve"> SEQ Fig. \* ARABIC </w:instrText>
       </w:r>
       <w:r>
         <w:fldChar w:fldCharType="separate"/>
@@ -15308,6 +15084,9 @@
         <w:keepNext/>
       </w:pPr>
       <w:r>
+        <w:rPr>
+          <w:noProof/>
+        </w:rPr>
         <w:drawing>
           <wp:inline distT="0" distB="0" distL="0" distR="0" wp14:anchorId="7AA5D107" wp14:editId="7EE2E2AB">
             <wp:extent cx="4870450" cy="2527413"/>
@@ -15347,19 +15126,32 @@
     </w:p>
     <w:p>
       <w:pPr>
-        <w:pStyle w:val="Caption"/>
+        <w:pStyle w:val="Bijschrift"/>
       </w:pPr>
       <w:r>
         <w:t xml:space="preserve">Fig. </w:t>
       </w:r>
-      <w:fldSimple w:instr=" SEQ Fig. \* ARABIC ">
-        <w:r>
-          <w:rPr>
-            <w:noProof/>
-          </w:rPr>
-          <w:t>22</w:t>
-        </w:r>
-      </w:fldSimple>
+      <w:r>
+        <w:fldChar w:fldCharType="begin"/>
+      </w:r>
+      <w:r>
+        <w:instrText xml:space="preserve"> SEQ Fig. \* ARABIC </w:instrText>
+      </w:r>
+      <w:r>
+        <w:fldChar w:fldCharType="separate"/>
+      </w:r>
+      <w:r>
+        <w:rPr>
+          <w:noProof/>
+        </w:rPr>
+        <w:t>22</w:t>
+      </w:r>
+      <w:r>
+        <w:rPr>
+          <w:noProof/>
+        </w:rPr>
+        <w:fldChar w:fldCharType="end"/>
+      </w:r>
       <w:r>
         <w:t xml:space="preserve"> </w:t>
       </w:r>
@@ -15410,7 +15202,7 @@
   <w:sdt>
     <w:sdtPr>
       <w:rPr>
-        <w:rStyle w:val="PageNumber"/>
+        <w:rStyle w:val="Paginanummer"/>
       </w:rPr>
       <w:id w:val="2138362992"/>
       <w:docPartObj>
@@ -15420,33 +15212,33 @@
     </w:sdtPr>
     <w:sdtEndPr>
       <w:rPr>
-        <w:rStyle w:val="PageNumber"/>
+        <w:rStyle w:val="Paginanummer"/>
       </w:rPr>
     </w:sdtEndPr>
     <w:sdtContent>
       <w:p>
         <w:pPr>
-          <w:pStyle w:val="Footer"/>
+          <w:pStyle w:val="Voettekst"/>
           <w:framePr w:wrap="none" w:vAnchor="text" w:hAnchor="margin" w:xAlign="center" w:y="1"/>
           <w:rPr>
-            <w:rStyle w:val="PageNumber"/>
+            <w:rStyle w:val="Paginanummer"/>
           </w:rPr>
         </w:pPr>
         <w:r>
           <w:rPr>
-            <w:rStyle w:val="PageNumber"/>
+            <w:rStyle w:val="Paginanummer"/>
           </w:rPr>
           <w:fldChar w:fldCharType="begin"/>
         </w:r>
         <w:r>
           <w:rPr>
-            <w:rStyle w:val="PageNumber"/>
+            <w:rStyle w:val="Paginanummer"/>
           </w:rPr>
           <w:instrText xml:space="preserve"> PAGE </w:instrText>
         </w:r>
         <w:r>
           <w:rPr>
-            <w:rStyle w:val="PageNumber"/>
+            <w:rStyle w:val="Paginanummer"/>
           </w:rPr>
           <w:fldChar w:fldCharType="end"/>
         </w:r>
@@ -15456,7 +15248,7 @@
   <w:sdt>
     <w:sdtPr>
       <w:rPr>
-        <w:rStyle w:val="PageNumber"/>
+        <w:rStyle w:val="Paginanummer"/>
       </w:rPr>
       <w:id w:val="800887670"/>
       <w:docPartObj>
@@ -15466,33 +15258,33 @@
     </w:sdtPr>
     <w:sdtEndPr>
       <w:rPr>
-        <w:rStyle w:val="PageNumber"/>
+        <w:rStyle w:val="Paginanummer"/>
       </w:rPr>
     </w:sdtEndPr>
     <w:sdtContent>
       <w:p>
         <w:pPr>
-          <w:pStyle w:val="Footer"/>
+          <w:pStyle w:val="Voettekst"/>
           <w:framePr w:wrap="none" w:vAnchor="text" w:hAnchor="margin" w:xAlign="right" w:y="1"/>
           <w:rPr>
-            <w:rStyle w:val="PageNumber"/>
+            <w:rStyle w:val="Paginanummer"/>
           </w:rPr>
         </w:pPr>
         <w:r>
           <w:rPr>
-            <w:rStyle w:val="PageNumber"/>
+            <w:rStyle w:val="Paginanummer"/>
           </w:rPr>
           <w:fldChar w:fldCharType="begin"/>
         </w:r>
         <w:r>
           <w:rPr>
-            <w:rStyle w:val="PageNumber"/>
+            <w:rStyle w:val="Paginanummer"/>
           </w:rPr>
           <w:instrText xml:space="preserve"> PAGE </w:instrText>
         </w:r>
         <w:r>
           <w:rPr>
-            <w:rStyle w:val="PageNumber"/>
+            <w:rStyle w:val="Paginanummer"/>
           </w:rPr>
           <w:fldChar w:fldCharType="end"/>
         </w:r>
@@ -15501,7 +15293,7 @@
   </w:sdt>
   <w:p>
     <w:pPr>
-      <w:pStyle w:val="Footer"/>
+      <w:pStyle w:val="Voettekst"/>
       <w:ind w:right="360"/>
     </w:pPr>
   </w:p>
@@ -15522,7 +15314,7 @@
     <w:sdtContent>
       <w:p>
         <w:pPr>
-          <w:pStyle w:val="Footer"/>
+          <w:pStyle w:val="Voettekst"/>
         </w:pPr>
         <w:r>
           <w:fldChar w:fldCharType="begin"/>
@@ -15586,7 +15378,7 @@
   </w:p>
   <w:p>
     <w:pPr>
-      <w:pStyle w:val="Header"/>
+      <w:pStyle w:val="Koptekst"/>
     </w:pPr>
   </w:p>
 </w:hdr>
@@ -16540,17 +16332,17 @@
     <w:lsdException w:name="Unresolved Mention" w:semiHidden="1" w:unhideWhenUsed="1"/>
     <w:lsdException w:name="Smart Link" w:semiHidden="1" w:unhideWhenUsed="1"/>
   </w:latentStyles>
-  <w:style w:type="paragraph" w:default="1" w:styleId="Normal">
+  <w:style w:type="paragraph" w:default="1" w:styleId="Standaard">
     <w:name w:val="Normal"/>
     <w:uiPriority w:val="6"/>
     <w:qFormat/>
     <w:rsid w:val="000F0731"/>
   </w:style>
-  <w:style w:type="paragraph" w:styleId="Heading1">
+  <w:style w:type="paragraph" w:styleId="Kop1">
     <w:name w:val="heading 1"/>
-    <w:basedOn w:val="Normal"/>
-    <w:next w:val="Normal"/>
-    <w:link w:val="Heading1Char"/>
+    <w:basedOn w:val="Standaard"/>
+    <w:next w:val="Standaard"/>
+    <w:link w:val="Kop1Char"/>
     <w:qFormat/>
     <w:rsid w:val="000F0731"/>
     <w:pPr>
@@ -16567,11 +16359,11 @@
       <w:szCs w:val="32"/>
     </w:rPr>
   </w:style>
-  <w:style w:type="paragraph" w:styleId="Heading2">
+  <w:style w:type="paragraph" w:styleId="Kop2">
     <w:name w:val="heading 2"/>
-    <w:basedOn w:val="Normal"/>
-    <w:next w:val="Normal"/>
-    <w:link w:val="Heading2Char"/>
+    <w:basedOn w:val="Standaard"/>
+    <w:next w:val="Standaard"/>
+    <w:link w:val="Kop2Char"/>
     <w:uiPriority w:val="1"/>
     <w:qFormat/>
     <w:rsid w:val="000F0731"/>
@@ -16587,11 +16379,11 @@
       <w:szCs w:val="26"/>
     </w:rPr>
   </w:style>
-  <w:style w:type="paragraph" w:styleId="Heading3">
+  <w:style w:type="paragraph" w:styleId="Kop3">
     <w:name w:val="heading 3"/>
-    <w:basedOn w:val="Normal"/>
-    <w:next w:val="Normal"/>
-    <w:link w:val="Heading3Char"/>
+    <w:basedOn w:val="Standaard"/>
+    <w:next w:val="Standaard"/>
+    <w:link w:val="Kop3Char"/>
     <w:uiPriority w:val="2"/>
     <w:qFormat/>
     <w:rsid w:val="000F0731"/>
@@ -16607,11 +16399,11 @@
       <w:sz w:val="36"/>
     </w:rPr>
   </w:style>
-  <w:style w:type="paragraph" w:styleId="Heading4">
+  <w:style w:type="paragraph" w:styleId="Kop4">
     <w:name w:val="heading 4"/>
-    <w:basedOn w:val="Normal"/>
-    <w:next w:val="Normal"/>
-    <w:link w:val="Heading4Char"/>
+    <w:basedOn w:val="Standaard"/>
+    <w:next w:val="Standaard"/>
+    <w:link w:val="Kop4Char"/>
     <w:uiPriority w:val="3"/>
     <w:qFormat/>
     <w:rsid w:val="005F4A20"/>
@@ -16628,11 +16420,11 @@
       <w:sz w:val="30"/>
     </w:rPr>
   </w:style>
-  <w:style w:type="paragraph" w:styleId="Heading5">
+  <w:style w:type="paragraph" w:styleId="Kop5">
     <w:name w:val="heading 5"/>
-    <w:basedOn w:val="Normal"/>
-    <w:next w:val="Normal"/>
-    <w:link w:val="Heading5Char"/>
+    <w:basedOn w:val="Standaard"/>
+    <w:next w:val="Standaard"/>
+    <w:link w:val="Kop5Char"/>
     <w:uiPriority w:val="4"/>
     <w:qFormat/>
     <w:rsid w:val="000F0731"/>
@@ -16648,13 +16440,13 @@
       <w:sz w:val="36"/>
     </w:rPr>
   </w:style>
-  <w:style w:type="character" w:default="1" w:styleId="DefaultParagraphFont">
+  <w:style w:type="character" w:default="1" w:styleId="Standaardalinea-lettertype">
     <w:name w:val="Default Paragraph Font"/>
     <w:uiPriority w:val="1"/>
     <w:semiHidden/>
     <w:unhideWhenUsed/>
   </w:style>
-  <w:style w:type="table" w:default="1" w:styleId="TableNormal">
+  <w:style w:type="table" w:default="1" w:styleId="Standaardtabel">
     <w:name w:val="Normal Table"/>
     <w:uiPriority w:val="99"/>
     <w:semiHidden/>
@@ -16669,15 +16461,15 @@
       </w:tblCellMar>
     </w:tblPr>
   </w:style>
-  <w:style w:type="numbering" w:default="1" w:styleId="NoList">
+  <w:style w:type="numbering" w:default="1" w:styleId="Geenlijst">
     <w:name w:val="No List"/>
     <w:uiPriority w:val="99"/>
     <w:semiHidden/>
     <w:unhideWhenUsed/>
   </w:style>
-  <w:style w:type="table" w:styleId="TableGrid">
+  <w:style w:type="table" w:styleId="Tabelraster">
     <w:name w:val="Table Grid"/>
-    <w:basedOn w:val="TableNormal"/>
+    <w:basedOn w:val="Standaardtabel"/>
     <w:uiPriority w:val="39"/>
     <w:rsid w:val="00A81248"/>
     <w:tblPr>
@@ -16691,10 +16483,10 @@
       </w:tblBorders>
     </w:tblPr>
   </w:style>
-  <w:style w:type="paragraph" w:styleId="BalloonText">
+  <w:style w:type="paragraph" w:styleId="Ballontekst">
     <w:name w:val="Balloon Text"/>
-    <w:basedOn w:val="Normal"/>
-    <w:link w:val="BalloonTextChar"/>
+    <w:basedOn w:val="Standaard"/>
+    <w:link w:val="BallontekstChar"/>
     <w:uiPriority w:val="99"/>
     <w:semiHidden/>
     <w:rsid w:val="00A81248"/>
@@ -16704,10 +16496,10 @@
       <w:szCs w:val="18"/>
     </w:rPr>
   </w:style>
-  <w:style w:type="character" w:customStyle="1" w:styleId="BalloonTextChar">
-    <w:name w:val="Balloon Text Char"/>
-    <w:basedOn w:val="DefaultParagraphFont"/>
-    <w:link w:val="BalloonText"/>
+  <w:style w:type="character" w:customStyle="1" w:styleId="BallontekstChar">
+    <w:name w:val="Ballontekst Char"/>
+    <w:basedOn w:val="Standaardalinea-lettertype"/>
+    <w:link w:val="Ballontekst"/>
     <w:uiPriority w:val="99"/>
     <w:semiHidden/>
     <w:rsid w:val="005F4A20"/>
@@ -16717,10 +16509,10 @@
       <w:szCs w:val="18"/>
     </w:rPr>
   </w:style>
-  <w:style w:type="character" w:customStyle="1" w:styleId="Heading1Char">
-    <w:name w:val="Heading 1 Char"/>
-    <w:basedOn w:val="DefaultParagraphFont"/>
-    <w:link w:val="Heading1"/>
+  <w:style w:type="character" w:customStyle="1" w:styleId="Kop1Char">
+    <w:name w:val="Kop 1 Char"/>
+    <w:basedOn w:val="Standaardalinea-lettertype"/>
+    <w:link w:val="Kop1"/>
     <w:rsid w:val="000F0731"/>
     <w:rPr>
       <w:rFonts w:asciiTheme="majorHAnsi" w:eastAsiaTheme="majorEastAsia" w:hAnsiTheme="majorHAnsi" w:cstheme="majorBidi"/>
@@ -16730,10 +16522,10 @@
       <w:szCs w:val="32"/>
     </w:rPr>
   </w:style>
-  <w:style w:type="character" w:customStyle="1" w:styleId="Heading2Char">
-    <w:name w:val="Heading 2 Char"/>
-    <w:basedOn w:val="DefaultParagraphFont"/>
-    <w:link w:val="Heading2"/>
+  <w:style w:type="character" w:customStyle="1" w:styleId="Kop2Char">
+    <w:name w:val="Kop 2 Char"/>
+    <w:basedOn w:val="Standaardalinea-lettertype"/>
+    <w:link w:val="Kop2"/>
     <w:uiPriority w:val="1"/>
     <w:rsid w:val="000F0731"/>
     <w:rPr>
@@ -16745,7 +16537,7 @@
   </w:style>
   <w:style w:type="paragraph" w:customStyle="1" w:styleId="GraphicAnchor">
     <w:name w:val="Graphic Anchor"/>
-    <w:basedOn w:val="Normal"/>
+    <w:basedOn w:val="Standaard"/>
     <w:uiPriority w:val="7"/>
     <w:qFormat/>
     <w:rsid w:val="00A81248"/>
@@ -16753,10 +16545,10 @@
       <w:sz w:val="10"/>
     </w:rPr>
   </w:style>
-  <w:style w:type="character" w:customStyle="1" w:styleId="Heading3Char">
-    <w:name w:val="Heading 3 Char"/>
-    <w:basedOn w:val="DefaultParagraphFont"/>
-    <w:link w:val="Heading3"/>
+  <w:style w:type="character" w:customStyle="1" w:styleId="Kop3Char">
+    <w:name w:val="Kop 3 Char"/>
+    <w:basedOn w:val="Standaardalinea-lettertype"/>
+    <w:link w:val="Kop3"/>
     <w:uiPriority w:val="2"/>
     <w:rsid w:val="000F0731"/>
     <w:rPr>
@@ -16766,10 +16558,10 @@
       <w:sz w:val="36"/>
     </w:rPr>
   </w:style>
-  <w:style w:type="character" w:customStyle="1" w:styleId="Heading4Char">
-    <w:name w:val="Heading 4 Char"/>
-    <w:basedOn w:val="DefaultParagraphFont"/>
-    <w:link w:val="Heading4"/>
+  <w:style w:type="character" w:customStyle="1" w:styleId="Kop4Char">
+    <w:name w:val="Kop 4 Char"/>
+    <w:basedOn w:val="Standaardalinea-lettertype"/>
+    <w:link w:val="Kop4"/>
     <w:uiPriority w:val="3"/>
     <w:rsid w:val="005F4A20"/>
     <w:rPr>
@@ -16781,7 +16573,7 @@
   </w:style>
   <w:style w:type="paragraph" w:customStyle="1" w:styleId="Text">
     <w:name w:val="Text"/>
-    <w:basedOn w:val="Normal"/>
+    <w:basedOn w:val="Standaard"/>
     <w:uiPriority w:val="5"/>
     <w:qFormat/>
     <w:rsid w:val="005F4A20"/>
@@ -16793,10 +16585,10 @@
       <w:sz w:val="28"/>
     </w:rPr>
   </w:style>
-  <w:style w:type="paragraph" w:styleId="Header">
+  <w:style w:type="paragraph" w:styleId="Koptekst">
     <w:name w:val="header"/>
-    <w:basedOn w:val="Normal"/>
-    <w:link w:val="HeaderChar"/>
+    <w:basedOn w:val="Standaard"/>
+    <w:link w:val="KoptekstChar"/>
     <w:uiPriority w:val="99"/>
     <w:rsid w:val="00637B83"/>
     <w:pPr>
@@ -16811,10 +16603,10 @@
       <w:sz w:val="20"/>
     </w:rPr>
   </w:style>
-  <w:style w:type="character" w:customStyle="1" w:styleId="HeaderChar">
-    <w:name w:val="Header Char"/>
-    <w:basedOn w:val="DefaultParagraphFont"/>
-    <w:link w:val="Header"/>
+  <w:style w:type="character" w:customStyle="1" w:styleId="KoptekstChar">
+    <w:name w:val="Koptekst Char"/>
+    <w:basedOn w:val="Standaardalinea-lettertype"/>
+    <w:link w:val="Koptekst"/>
     <w:uiPriority w:val="99"/>
     <w:rsid w:val="005F4A20"/>
     <w:rPr>
@@ -16822,10 +16614,10 @@
       <w:sz w:val="20"/>
     </w:rPr>
   </w:style>
-  <w:style w:type="paragraph" w:styleId="Footer">
+  <w:style w:type="paragraph" w:styleId="Voettekst">
     <w:name w:val="footer"/>
-    <w:basedOn w:val="Normal"/>
-    <w:link w:val="FooterChar"/>
+    <w:basedOn w:val="Standaard"/>
+    <w:link w:val="VoettekstChar"/>
     <w:uiPriority w:val="99"/>
     <w:rsid w:val="00637B83"/>
     <w:pPr>
@@ -16841,10 +16633,10 @@
       <w:sz w:val="20"/>
     </w:rPr>
   </w:style>
-  <w:style w:type="character" w:customStyle="1" w:styleId="FooterChar">
-    <w:name w:val="Footer Char"/>
-    <w:basedOn w:val="DefaultParagraphFont"/>
-    <w:link w:val="Footer"/>
+  <w:style w:type="character" w:customStyle="1" w:styleId="VoettekstChar">
+    <w:name w:val="Voettekst Char"/>
+    <w:basedOn w:val="Standaardalinea-lettertype"/>
+    <w:link w:val="Voettekst"/>
     <w:uiPriority w:val="99"/>
     <w:rsid w:val="005F4A20"/>
     <w:rPr>
@@ -16853,17 +16645,17 @@
       <w:sz w:val="20"/>
     </w:rPr>
   </w:style>
-  <w:style w:type="character" w:styleId="PageNumber">
+  <w:style w:type="character" w:styleId="Paginanummer">
     <w:name w:val="page number"/>
-    <w:basedOn w:val="DefaultParagraphFont"/>
+    <w:basedOn w:val="Standaardalinea-lettertype"/>
     <w:uiPriority w:val="99"/>
     <w:semiHidden/>
     <w:rsid w:val="001205A1"/>
   </w:style>
-  <w:style w:type="character" w:customStyle="1" w:styleId="Heading5Char">
-    <w:name w:val="Heading 5 Char"/>
-    <w:basedOn w:val="DefaultParagraphFont"/>
-    <w:link w:val="Heading5"/>
+  <w:style w:type="character" w:customStyle="1" w:styleId="Kop5Char">
+    <w:name w:val="Kop 5 Char"/>
+    <w:basedOn w:val="Standaardalinea-lettertype"/>
+    <w:link w:val="Kop5"/>
     <w:uiPriority w:val="4"/>
     <w:rsid w:val="000F0731"/>
     <w:rPr>
@@ -16873,9 +16665,9 @@
       <w:sz w:val="36"/>
     </w:rPr>
   </w:style>
-  <w:style w:type="character" w:styleId="PlaceholderText">
+  <w:style w:type="character" w:styleId="Tekstvantijdelijkeaanduiding">
     <w:name w:val="Placeholder Text"/>
-    <w:basedOn w:val="DefaultParagraphFont"/>
+    <w:basedOn w:val="Standaardalinea-lettertype"/>
     <w:uiPriority w:val="99"/>
     <w:semiHidden/>
     <w:rsid w:val="005F4A20"/>
@@ -16883,11 +16675,11 @@
       <w:color w:val="808080"/>
     </w:rPr>
   </w:style>
-  <w:style w:type="paragraph" w:styleId="Quote">
+  <w:style w:type="paragraph" w:styleId="Citaat">
     <w:name w:val="Quote"/>
-    <w:basedOn w:val="Normal"/>
-    <w:next w:val="Normal"/>
-    <w:link w:val="QuoteChar"/>
+    <w:basedOn w:val="Standaard"/>
+    <w:next w:val="Standaard"/>
+    <w:link w:val="CitaatChar"/>
     <w:uiPriority w:val="29"/>
     <w:qFormat/>
     <w:rsid w:val="000F0731"/>
@@ -16901,10 +16693,10 @@
       <w:sz w:val="76"/>
     </w:rPr>
   </w:style>
-  <w:style w:type="character" w:customStyle="1" w:styleId="QuoteChar">
-    <w:name w:val="Quote Char"/>
-    <w:basedOn w:val="DefaultParagraphFont"/>
-    <w:link w:val="Quote"/>
+  <w:style w:type="character" w:customStyle="1" w:styleId="CitaatChar">
+    <w:name w:val="Citaat Char"/>
+    <w:basedOn w:val="Standaardalinea-lettertype"/>
+    <w:link w:val="Citaat"/>
     <w:uiPriority w:val="29"/>
     <w:rsid w:val="000F0731"/>
     <w:rPr>
@@ -16914,10 +16706,10 @@
       <w:sz w:val="76"/>
     </w:rPr>
   </w:style>
-  <w:style w:type="paragraph" w:styleId="TOCHeading">
+  <w:style w:type="paragraph" w:styleId="Kopvaninhoudsopgave">
     <w:name w:val="TOC Heading"/>
-    <w:basedOn w:val="Heading1"/>
-    <w:next w:val="Normal"/>
+    <w:basedOn w:val="Kop1"/>
+    <w:next w:val="Standaard"/>
     <w:uiPriority w:val="39"/>
     <w:unhideWhenUsed/>
     <w:qFormat/>
@@ -16932,10 +16724,10 @@
       <w:sz w:val="32"/>
     </w:rPr>
   </w:style>
-  <w:style w:type="paragraph" w:styleId="TOC3">
+  <w:style w:type="paragraph" w:styleId="Inhopg3">
     <w:name w:val="toc 3"/>
-    <w:basedOn w:val="Normal"/>
-    <w:next w:val="Normal"/>
+    <w:basedOn w:val="Standaard"/>
+    <w:next w:val="Standaard"/>
     <w:autoRedefine/>
     <w:uiPriority w:val="39"/>
     <w:rsid w:val="005356E2"/>
@@ -16944,10 +16736,10 @@
       <w:ind w:left="480"/>
     </w:pPr>
   </w:style>
-  <w:style w:type="paragraph" w:styleId="TOC2">
+  <w:style w:type="paragraph" w:styleId="Inhopg2">
     <w:name w:val="toc 2"/>
-    <w:basedOn w:val="Normal"/>
-    <w:next w:val="Normal"/>
+    <w:basedOn w:val="Standaard"/>
+    <w:next w:val="Standaard"/>
     <w:autoRedefine/>
     <w:uiPriority w:val="39"/>
     <w:rsid w:val="005356E2"/>
@@ -16958,7 +16750,7 @@
   </w:style>
   <w:style w:type="character" w:styleId="Hyperlink">
     <w:name w:val="Hyperlink"/>
-    <w:basedOn w:val="DefaultParagraphFont"/>
+    <w:basedOn w:val="Standaardalinea-lettertype"/>
     <w:uiPriority w:val="99"/>
     <w:unhideWhenUsed/>
     <w:rsid w:val="005356E2"/>
@@ -16967,10 +16759,10 @@
       <w:u w:val="single"/>
     </w:rPr>
   </w:style>
-  <w:style w:type="paragraph" w:styleId="TOC1">
+  <w:style w:type="paragraph" w:styleId="Inhopg1">
     <w:name w:val="toc 1"/>
-    <w:basedOn w:val="Normal"/>
-    <w:next w:val="Normal"/>
+    <w:basedOn w:val="Standaard"/>
+    <w:next w:val="Standaard"/>
     <w:autoRedefine/>
     <w:uiPriority w:val="39"/>
     <w:rsid w:val="004B3573"/>
@@ -16978,9 +16770,9 @@
       <w:spacing w:after="100"/>
     </w:pPr>
   </w:style>
-  <w:style w:type="paragraph" w:styleId="ListParagraph">
+  <w:style w:type="paragraph" w:styleId="Lijstalinea">
     <w:name w:val="List Paragraph"/>
-    <w:basedOn w:val="Normal"/>
+    <w:basedOn w:val="Standaard"/>
     <w:uiPriority w:val="34"/>
     <w:semiHidden/>
     <w:qFormat/>
@@ -16990,10 +16782,10 @@
       <w:contextualSpacing/>
     </w:pPr>
   </w:style>
-  <w:style w:type="paragraph" w:styleId="Caption">
+  <w:style w:type="paragraph" w:styleId="Bijschrift">
     <w:name w:val="caption"/>
-    <w:basedOn w:val="Normal"/>
-    <w:next w:val="Normal"/>
+    <w:basedOn w:val="Standaard"/>
+    <w:next w:val="Standaard"/>
     <w:uiPriority w:val="35"/>
     <w:semiHidden/>
     <w:qFormat/>
@@ -17009,9 +16801,9 @@
       <w:szCs w:val="18"/>
     </w:rPr>
   </w:style>
-  <w:style w:type="character" w:styleId="Strong">
+  <w:style w:type="character" w:styleId="Zwaar">
     <w:name w:val="Strong"/>
-    <w:basedOn w:val="DefaultParagraphFont"/>
+    <w:basedOn w:val="Standaardalinea-lettertype"/>
     <w:uiPriority w:val="22"/>
     <w:qFormat/>
     <w:rsid w:val="0018226E"/>
@@ -18106,6 +17898,23 @@
 </file>
 
 <file path=customXml/item1.xml><?xml version="1.0" encoding="utf-8"?>
+<p:properties xmlns:p="http://schemas.microsoft.com/office/2006/metadata/properties" xmlns:xsi="http://www.w3.org/2001/XMLSchema-instance" xmlns:pc="http://schemas.microsoft.com/office/infopath/2007/PartnerControls">
+  <documentManagement>
+    <MediaServiceKeyPoints xmlns="42ce8888-732c-4338-a06e-9a9affb1f0a0" xsi:nil="true"/>
+  </documentManagement>
+</p:properties>
+</file>
+
+<file path=customXml/item2.xml><?xml version="1.0" encoding="utf-8"?>
+<?mso-contentType ?>
+<FormTemplates xmlns="http://schemas.microsoft.com/sharepoint/v3/contenttype/forms">
+  <Display>DocumentLibraryForm</Display>
+  <Edit>DocumentLibraryForm</Edit>
+  <New>DocumentLibraryForm</New>
+</FormTemplates>
+</file>
+
+<file path=customXml/item3.xml><?xml version="1.0" encoding="utf-8"?>
 <ct:contentTypeSchema xmlns:ct="http://schemas.microsoft.com/office/2006/metadata/contentType" xmlns:ma="http://schemas.microsoft.com/office/2006/metadata/properties/metaAttributes" ct:_="" ma:_="" ma:contentTypeName="Document" ma:contentTypeID="0x010100CF97DD2B399952428BA2FC71C864B861" ma:contentTypeVersion="10" ma:contentTypeDescription="Een nieuw document maken." ma:contentTypeScope="" ma:versionID="8b71a450038d49dc6bbc78b0e5534330">
   <xsd:schema xmlns:xsd="http://www.w3.org/2001/XMLSchema" xmlns:xs="http://www.w3.org/2001/XMLSchema" xmlns:p="http://schemas.microsoft.com/office/2006/metadata/properties" xmlns:ns3="42ce8888-732c-4338-a06e-9a9affb1f0a0" xmlns:ns4="91608318-6b5c-422c-8244-e056ecf57a67" targetNamespace="http://schemas.microsoft.com/office/2006/metadata/properties" ma:root="true" ma:fieldsID="ce37f1b25e46c12df3fea3fa69ecb2d2" ns3:_="" ns4:_="">
     <xsd:import namespace="42ce8888-732c-4338-a06e-9a9affb1f0a0"/>
@@ -18308,28 +18117,29 @@
 </ct:contentTypeSchema>
 </file>
 
-<file path=customXml/item2.xml><?xml version="1.0" encoding="utf-8"?>
-<?mso-contentType ?>
-<FormTemplates xmlns="http://schemas.microsoft.com/sharepoint/v3/contenttype/forms">
-  <Display>DocumentLibraryForm</Display>
-  <Edit>DocumentLibraryForm</Edit>
-  <New>DocumentLibraryForm</New>
-</FormTemplates>
-</file>
-
-<file path=customXml/item3.xml><?xml version="1.0" encoding="utf-8"?>
-<p:properties xmlns:p="http://schemas.microsoft.com/office/2006/metadata/properties" xmlns:xsi="http://www.w3.org/2001/XMLSchema-instance" xmlns:pc="http://schemas.microsoft.com/office/infopath/2007/PartnerControls">
-  <documentManagement>
-    <MediaServiceKeyPoints xmlns="42ce8888-732c-4338-a06e-9a9affb1f0a0" xsi:nil="true"/>
-  </documentManagement>
-</p:properties>
-</file>
-
 <file path=customXml/item4.xml><?xml version="1.0" encoding="utf-8"?>
 <b:Sources xmlns:b="http://schemas.openxmlformats.org/officeDocument/2006/bibliography" xmlns="http://schemas.openxmlformats.org/officeDocument/2006/bibliography" SelectedStyle="\APASixthEditionOfficeOnline.xsl" StyleName="APA" Version="6"/>
 </file>
 
 <file path=customXml/itemProps1.xml><?xml version="1.0" encoding="utf-8"?>
+<ds:datastoreItem xmlns:ds="http://schemas.openxmlformats.org/officeDocument/2006/customXml" ds:itemID="{1FDE1A47-5C16-4CBF-90B0-BC2DEED23AB8}">
+  <ds:schemaRefs>
+    <ds:schemaRef ds:uri="http://schemas.microsoft.com/office/2006/metadata/properties"/>
+    <ds:schemaRef ds:uri="http://schemas.microsoft.com/office/infopath/2007/PartnerControls"/>
+    <ds:schemaRef ds:uri="42ce8888-732c-4338-a06e-9a9affb1f0a0"/>
+  </ds:schemaRefs>
+</ds:datastoreItem>
+</file>
+
+<file path=customXml/itemProps2.xml><?xml version="1.0" encoding="utf-8"?>
+<ds:datastoreItem xmlns:ds="http://schemas.openxmlformats.org/officeDocument/2006/customXml" ds:itemID="{909C2606-6035-49A0-8211-65DEE79E8914}">
+  <ds:schemaRefs>
+    <ds:schemaRef ds:uri="http://schemas.microsoft.com/sharepoint/v3/contenttype/forms"/>
+  </ds:schemaRefs>
+</ds:datastoreItem>
+</file>
+
+<file path=customXml/itemProps3.xml><?xml version="1.0" encoding="utf-8"?>
 <ds:datastoreItem xmlns:ds="http://schemas.openxmlformats.org/officeDocument/2006/customXml" ds:itemID="{1B662352-C652-4F8A-A78F-6EF32345B586}">
   <ds:schemaRefs>
     <ds:schemaRef ds:uri="http://schemas.microsoft.com/office/2006/metadata/contentType"/>
@@ -18348,31 +18158,6 @@
 </ds:datastoreItem>
 </file>
 
-<file path=customXml/itemProps2.xml><?xml version="1.0" encoding="utf-8"?>
-<ds:datastoreItem xmlns:ds="http://schemas.openxmlformats.org/officeDocument/2006/customXml" ds:itemID="{909C2606-6035-49A0-8211-65DEE79E8914}">
-  <ds:schemaRefs>
-    <ds:schemaRef ds:uri="http://schemas.microsoft.com/sharepoint/v3/contenttype/forms"/>
-  </ds:schemaRefs>
-</ds:datastoreItem>
-</file>
-
-<file path=customXml/itemProps3.xml><?xml version="1.0" encoding="utf-8"?>
-<ds:datastoreItem xmlns:ds="http://schemas.openxmlformats.org/officeDocument/2006/customXml" ds:itemID="{1FDE1A47-5C16-4CBF-90B0-BC2DEED23AB8}">
-  <ds:schemaRefs>
-    <ds:schemaRef ds:uri="http://www.w3.org/XML/1998/namespace"/>
-    <ds:schemaRef ds:uri="http://purl.org/dc/dcmitype/"/>
-    <ds:schemaRef ds:uri="http://purl.org/dc/elements/1.1/"/>
-    <ds:schemaRef ds:uri="http://purl.org/dc/terms/"/>
-    <ds:schemaRef ds:uri="http://schemas.microsoft.com/office/infopath/2007/PartnerControls"/>
-    <ds:schemaRef ds:uri="http://schemas.microsoft.com/office/2006/documentManagement/types"/>
-    <ds:schemaRef ds:uri="http://schemas.microsoft.com/office/2006/metadata/properties"/>
-    <ds:schemaRef ds:uri="42ce8888-732c-4338-a06e-9a9affb1f0a0"/>
-    <ds:schemaRef ds:uri="http://schemas.openxmlformats.org/package/2006/metadata/core-properties"/>
-    <ds:schemaRef ds:uri="91608318-6b5c-422c-8244-e056ecf57a67"/>
-  </ds:schemaRefs>
-</ds:datastoreItem>
-</file>
-
 <file path=customXml/itemProps4.xml><?xml version="1.0" encoding="utf-8"?>
 <ds:datastoreItem xmlns:ds="http://schemas.openxmlformats.org/officeDocument/2006/customXml" ds:itemID="{D69448C5-8F13-499B-9FA4-5A361AD5681F}">
   <ds:schemaRefs>

</xml_diff>